<commit_message>
End of Day 2 on Hardware and Code -- Still Need "As Built" Cad
 On branch 30_Days_Lost_in_Space
 Your branch is up to date with 'origin/30_Days_Lost_in_Space'.

 Changes to be committed:
	modified:   Lessons/Day_2/Notes/Notes_Day_2.docx
</commit_message>
<xml_diff>
--- a/Lessons/Day_2/Notes/Notes_Day_2.docx
+++ b/Lessons/Day_2/Notes/Notes_Day_2.docx
@@ -1,10 +1,12 @@
 
 <file path=word/document.xml><?xml version="1.0" encoding="utf-8"?>
-<w:document xmlns:wpc="http://schemas.microsoft.com/office/word/2010/wordprocessingCanvas" xmlns:cx="http://schemas.microsoft.com/office/drawing/2014/chartex" xmlns:cx1="http://schemas.microsoft.com/office/drawing/2015/9/8/chartex" xmlns:cx2="http://schemas.microsoft.com/office/drawing/2015/10/21/chartex" xmlns:cx3="http://schemas.microsoft.com/office/drawing/2016/5/9/chartex" xmlns:cx4="http://schemas.microsoft.com/office/drawing/2016/5/10/chartex" xmlns:cx5="http://schemas.microsoft.com/office/drawing/2016/5/11/chartex" xmlns:cx6="http://schemas.microsoft.com/office/drawing/2016/5/12/chartex" xmlns:cx7="http://schemas.microsoft.com/office/drawing/2016/5/13/chartex" xmlns:cx8="http://schemas.microsoft.com/office/drawing/2016/5/14/chartex" xmlns:mc="http://schemas.openxmlformats.org/markup-compatibility/2006" xmlns:aink="http://schemas.microsoft.com/office/drawing/2016/ink" xmlns:am3d="http://schemas.microsoft.com/office/drawing/2017/model3d" xmlns:o="urn:schemas-microsoft-com:office:office" xmlns:oel="http://schemas.microsoft.com/office/2019/extlst" xmlns:r="http://schemas.openxmlformats.org/officeDocument/2006/relationships" xmlns:m="http://schemas.openxmlformats.org/officeDocument/2006/math" xmlns:v="urn:schemas-microsoft-com:vml" xmlns:wp14="http://schemas.microsoft.com/office/word/2010/wordprocessingDrawing" xmlns:wp="http://schemas.openxmlformats.org/drawingml/2006/wordprocessingDrawing" xmlns:w10="urn:schemas-microsoft-com:office:word" xmlns:w="http://schemas.openxmlformats.org/wordprocessingml/2006/main" xmlns:w14="http://schemas.microsoft.com/office/word/2010/wordml" xmlns:w15="http://schemas.microsoft.com/office/word/2012/wordml" xmlns:w16cex="http://schemas.microsoft.com/office/word/2018/wordml/cex" xmlns:w16cid="http://schemas.microsoft.com/office/word/2016/wordml/cid" xmlns:w16="http://schemas.microsoft.com/office/word/2018/wordml" xmlns:w16du="http://schemas.microsoft.com/office/word/2023/wordml/word16du" xmlns:w16sdtdh="http://schemas.microsoft.com/office/word/2020/wordml/sdtdatahash" xmlns:w16se="http://schemas.microsoft.com/office/word/2015/wordml/symex" xmlns:wpg="http://schemas.microsoft.com/office/word/2010/wordprocessingGroup" xmlns:wpi="http://schemas.microsoft.com/office/word/2010/wordprocessingInk" xmlns:wne="http://schemas.microsoft.com/office/word/2006/wordml" xmlns:wps="http://schemas.microsoft.com/office/word/2010/wordprocessingShape" mc:Ignorable="w14 w15 w16se w16cid w16 w16cex w16sdtdh w16du wp14">
+<w:document xmlns:o="urn:schemas-microsoft-com:office:office" xmlns:r="http://schemas.openxmlformats.org/officeDocument/2006/relationships" xmlns:v="urn:schemas-microsoft-com:vml" xmlns:w="http://schemas.openxmlformats.org/wordprocessingml/2006/main" xmlns:w10="urn:schemas-microsoft-com:office:word" xmlns:wp="http://schemas.openxmlformats.org/drawingml/2006/wordprocessingDrawing" xmlns:wps="http://schemas.microsoft.com/office/word/2010/wordprocessingShape" xmlns:wpg="http://schemas.microsoft.com/office/word/2010/wordprocessingGroup" xmlns:mc="http://schemas.openxmlformats.org/markup-compatibility/2006" xmlns:wp14="http://schemas.microsoft.com/office/word/2010/wordprocessingDrawing" xmlns:w14="http://schemas.microsoft.com/office/word/2010/wordml" xmlns:w15="http://schemas.microsoft.com/office/word/2012/wordml" mc:Ignorable="w14 wp14 w15">
   <w:body>
     <w:p>
       <w:pPr>
-        <w:rPr>
+        <w:pStyle w:val="Normal"/>
+        <w:rPr>
+          <w:b/>
           <w:b/>
           <w:bCs/>
           <w:sz w:val="28"/>
@@ -24,18 +26,33 @@
       </w:r>
     </w:p>
     <w:p>
-      <w:r>
+      <w:pPr>
+        <w:pStyle w:val="Normal"/>
+        <w:rPr/>
+      </w:pPr>
+      <w:r>
+        <w:rPr/>
         <w:t>Snip</w:t>
       </w:r>
     </w:p>
-    <w:p/>
-    <w:p>
-      <w:r>
-        <w:rPr>
-          <w:noProof/>
-        </w:rPr>
+    <w:p>
+      <w:pPr>
+        <w:pStyle w:val="Normal"/>
+        <w:rPr/>
+      </w:pPr>
+      <w:r>
+        <w:rPr/>
+      </w:r>
+    </w:p>
+    <w:p>
+      <w:pPr>
+        <w:pStyle w:val="Normal"/>
+        <w:rPr/>
+      </w:pPr>
+      <w:r>
+        <w:rPr/>
         <w:drawing>
-          <wp:inline distT="0" distB="0" distL="0" distR="0" wp14:anchorId="6DC98F74" wp14:editId="689154E4">
+          <wp:inline distT="0" distB="0" distL="0" distR="0">
             <wp:extent cx="5943600" cy="3456305"/>
             <wp:effectExtent l="0" t="0" r="0" b="0"/>
             <wp:docPr id="1" name="Picture 1" descr="A close-up of a circuit board&#10;&#10;Description automatically generated"/>
@@ -52,7 +69,7 @@
                     </pic:cNvPicPr>
                   </pic:nvPicPr>
                   <pic:blipFill>
-                    <a:blip r:embed="rId5"/>
+                    <a:blip r:embed="rId2"/>
                     <a:stretch>
                       <a:fillRect/>
                     </a:stretch>
@@ -73,26 +90,55 @@
         </w:drawing>
       </w:r>
     </w:p>
-    <w:p/>
-    <w:p/>
-    <w:p>
+    <w:p>
+      <w:pPr>
+        <w:pStyle w:val="Normal"/>
+        <w:rPr/>
+      </w:pPr>
+      <w:r>
+        <w:rPr/>
+      </w:r>
+    </w:p>
+    <w:p>
+      <w:pPr>
+        <w:pStyle w:val="Normal"/>
+        <w:rPr/>
+      </w:pPr>
+      <w:r>
+        <w:rPr/>
+      </w:r>
+    </w:p>
+    <w:p>
+      <w:pPr>
+        <w:pStyle w:val="Normal"/>
+        <w:rPr/>
+      </w:pPr>
+      <w:r>
+        <w:rPr/>
+      </w:r>
       <w:r>
         <w:br w:type="page"/>
       </w:r>
     </w:p>
     <w:p>
-      <w:r>
-        <w:lastRenderedPageBreak/>
+      <w:pPr>
+        <w:pStyle w:val="Normal"/>
+        <w:rPr/>
+      </w:pPr>
+      <w:r>
+        <w:rPr/>
         <w:t>Mine</w:t>
       </w:r>
     </w:p>
     <w:p>
-      <w:r>
-        <w:rPr>
-          <w:noProof/>
-        </w:rPr>
+      <w:pPr>
+        <w:pStyle w:val="Normal"/>
+        <w:rPr/>
+      </w:pPr>
+      <w:r>
+        <w:rPr/>
         <w:drawing>
-          <wp:inline distT="0" distB="0" distL="0" distR="0" wp14:anchorId="2A72A37E" wp14:editId="0AF6EB7F">
+          <wp:inline distT="0" distB="0" distL="0" distR="0">
             <wp:extent cx="4178300" cy="4712335"/>
             <wp:effectExtent l="0" t="0" r="0" b="0"/>
             <wp:docPr id="2" name="Image2" descr="A computer circuit board with wires and wires&#10;&#10;Description automatically generated with medium confidence"/>
@@ -109,7 +155,7 @@
                     </pic:cNvPicPr>
                   </pic:nvPicPr>
                   <pic:blipFill>
-                    <a:blip r:embed="rId6"/>
+                    <a:blip r:embed="rId3"/>
                     <a:stretch>
                       <a:fillRect/>
                     </a:stretch>
@@ -131,23 +177,36 @@
       </w:r>
     </w:p>
     <w:p>
+      <w:pPr>
+        <w:pStyle w:val="Normal"/>
+        <w:rPr/>
+      </w:pPr>
+      <w:r>
+        <w:rPr/>
+      </w:r>
       <w:r>
         <w:br w:type="page"/>
       </w:r>
     </w:p>
     <w:p>
-      <w:r>
-        <w:lastRenderedPageBreak/>
+      <w:pPr>
+        <w:pStyle w:val="Normal"/>
+        <w:rPr/>
+      </w:pPr>
+      <w:r>
+        <w:rPr/>
         <w:t>Schematic</w:t>
       </w:r>
     </w:p>
     <w:p>
-      <w:r>
-        <w:rPr>
-          <w:noProof/>
-        </w:rPr>
+      <w:pPr>
+        <w:pStyle w:val="Normal"/>
+        <w:rPr/>
+      </w:pPr>
+      <w:r>
+        <w:rPr/>
         <w:drawing>
-          <wp:inline distT="0" distB="0" distL="0" distR="0" wp14:anchorId="3DB52EFE" wp14:editId="6AD8A787">
+          <wp:inline distT="0" distB="0" distL="0" distR="0">
             <wp:extent cx="4731385" cy="4197350"/>
             <wp:effectExtent l="0" t="0" r="0" b="0"/>
             <wp:docPr id="3" name="Image3" descr="A diagram of a circuit board&#10;&#10;Description automatically generated"/>
@@ -164,7 +223,7 @@
                     </pic:cNvPicPr>
                   </pic:nvPicPr>
                   <pic:blipFill>
-                    <a:blip r:embed="rId7"/>
+                    <a:blip r:embed="rId4"/>
                     <a:stretch>
                       <a:fillRect/>
                     </a:stretch>
@@ -185,24 +244,53 @@
         </w:drawing>
       </w:r>
     </w:p>
-    <w:p/>
-    <w:p>
+    <w:p>
+      <w:pPr>
+        <w:pStyle w:val="Normal"/>
+        <w:rPr/>
+      </w:pPr>
+      <w:r>
+        <w:rPr/>
+      </w:r>
+    </w:p>
+    <w:p>
+      <w:pPr>
+        <w:pStyle w:val="Normal"/>
+        <w:rPr/>
+      </w:pPr>
+      <w:r>
+        <w:rPr/>
+      </w:r>
       <w:r>
         <w:br w:type="page"/>
       </w:r>
     </w:p>
     <w:p>
-      <w:r>
-        <w:lastRenderedPageBreak/>
+      <w:pPr>
+        <w:pStyle w:val="Normal"/>
+        <w:rPr/>
+      </w:pPr>
+      <w:r>
+        <w:rPr/>
         <w:t>Advanced</w:t>
       </w:r>
     </w:p>
-    <w:p/>
-    <w:p>
-      <w:pPr>
-        <w:pStyle w:val="BodyText"/>
-      </w:pPr>
-      <w:r>
+    <w:p>
+      <w:pPr>
+        <w:pStyle w:val="Normal"/>
+        <w:rPr/>
+      </w:pPr>
+      <w:r>
+        <w:rPr/>
+      </w:r>
+    </w:p>
+    <w:p>
+      <w:pPr>
+        <w:pStyle w:val="TextBody"/>
+        <w:rPr/>
+      </w:pPr>
+      <w:r>
+        <w:rPr/>
         <w:t xml:space="preserve">Absolutely, Explorer! Now that you’ve got that LED blinking, let’s add some interactivity by introducing the </w:t>
       </w:r>
       <w:r>
@@ -212,137 +300,155 @@
         <w:t>DIP switch</w:t>
       </w:r>
       <w:r>
+        <w:rPr/>
         <w:t>. This will give you control over when the LED blinks, and it’s a great step into working with inputs.</w:t>
       </w:r>
     </w:p>
     <w:p>
       <w:pPr>
         <w:pStyle w:val="Heading3"/>
-      </w:pPr>
-      <w:r>
+        <w:rPr/>
+      </w:pPr>
+      <w:r>
+        <w:rPr/>
         <w:t>Materials</w:t>
       </w:r>
     </w:p>
     <w:p>
       <w:pPr>
-        <w:pStyle w:val="BodyText"/>
+        <w:pStyle w:val="TextBody"/>
         <w:numPr>
           <w:ilvl w:val="0"/>
           <w:numId w:val="1"/>
         </w:numPr>
         <w:tabs>
-          <w:tab w:val="clear" w:pos="709"/>
-          <w:tab w:val="left" w:pos="0"/>
-        </w:tabs>
-        <w:spacing w:after="0"/>
-      </w:pPr>
-      <w:r>
+          <w:tab w:val="clear" w:pos="720"/>
+          <w:tab w:val="left" w:pos="0" w:leader="none"/>
+        </w:tabs>
+        <w:spacing w:before="0" w:after="0"/>
+        <w:rPr/>
+      </w:pPr>
+      <w:r>
+        <w:rPr/>
         <w:t>1 DIP Switch (we’ll use one of the switches for now)</w:t>
       </w:r>
     </w:p>
     <w:p>
       <w:pPr>
-        <w:pStyle w:val="BodyText"/>
+        <w:pStyle w:val="TextBody"/>
         <w:numPr>
           <w:ilvl w:val="0"/>
           <w:numId w:val="1"/>
         </w:numPr>
         <w:tabs>
-          <w:tab w:val="clear" w:pos="709"/>
-          <w:tab w:val="left" w:pos="0"/>
-        </w:tabs>
-        <w:spacing w:after="0"/>
-      </w:pPr>
-      <w:r>
+          <w:tab w:val="clear" w:pos="720"/>
+          <w:tab w:val="left" w:pos="0" w:leader="none"/>
+        </w:tabs>
+        <w:spacing w:before="0" w:after="0"/>
+        <w:rPr/>
+      </w:pPr>
+      <w:r>
+        <w:rPr/>
         <w:t>1 LED (reuse the one from your last setup)</w:t>
       </w:r>
     </w:p>
     <w:p>
       <w:pPr>
-        <w:pStyle w:val="BodyText"/>
+        <w:pStyle w:val="TextBody"/>
         <w:numPr>
           <w:ilvl w:val="0"/>
           <w:numId w:val="1"/>
         </w:numPr>
         <w:tabs>
-          <w:tab w:val="clear" w:pos="709"/>
-          <w:tab w:val="left" w:pos="0"/>
-        </w:tabs>
-        <w:spacing w:after="0"/>
-      </w:pPr>
-      <w:r>
+          <w:tab w:val="clear" w:pos="720"/>
+          <w:tab w:val="left" w:pos="0" w:leader="none"/>
+        </w:tabs>
+        <w:spacing w:before="0" w:after="0"/>
+        <w:rPr/>
+      </w:pPr>
+      <w:r>
+        <w:rPr/>
         <w:t>1 Resistor (220 Ohm for the LED, and a 10k Ohm for the switch)</w:t>
       </w:r>
     </w:p>
     <w:p>
       <w:pPr>
-        <w:pStyle w:val="BodyText"/>
+        <w:pStyle w:val="TextBody"/>
         <w:numPr>
           <w:ilvl w:val="0"/>
           <w:numId w:val="1"/>
         </w:numPr>
         <w:tabs>
-          <w:tab w:val="clear" w:pos="709"/>
-          <w:tab w:val="left" w:pos="0"/>
-        </w:tabs>
-        <w:spacing w:after="0"/>
-      </w:pPr>
-      <w:r>
+          <w:tab w:val="clear" w:pos="720"/>
+          <w:tab w:val="left" w:pos="0" w:leader="none"/>
+        </w:tabs>
+        <w:spacing w:before="0" w:after="0"/>
+        <w:rPr/>
+      </w:pPr>
+      <w:r>
+        <w:rPr/>
         <w:t>Jumper wires</w:t>
       </w:r>
     </w:p>
     <w:p>
       <w:pPr>
-        <w:pStyle w:val="BodyText"/>
+        <w:pStyle w:val="TextBody"/>
         <w:numPr>
           <w:ilvl w:val="0"/>
           <w:numId w:val="1"/>
         </w:numPr>
         <w:tabs>
-          <w:tab w:val="clear" w:pos="709"/>
-          <w:tab w:val="left" w:pos="0"/>
-        </w:tabs>
-        <w:spacing w:after="0"/>
-      </w:pPr>
-      <w:r>
+          <w:tab w:val="clear" w:pos="720"/>
+          <w:tab w:val="left" w:pos="0" w:leader="none"/>
+        </w:tabs>
+        <w:spacing w:before="0" w:after="0"/>
+        <w:rPr/>
+      </w:pPr>
+      <w:r>
+        <w:rPr/>
         <w:t>HERO board</w:t>
       </w:r>
     </w:p>
     <w:p>
       <w:pPr>
-        <w:pStyle w:val="BodyText"/>
+        <w:pStyle w:val="TextBody"/>
         <w:numPr>
           <w:ilvl w:val="0"/>
           <w:numId w:val="1"/>
         </w:numPr>
         <w:tabs>
-          <w:tab w:val="clear" w:pos="709"/>
-          <w:tab w:val="left" w:pos="0"/>
-        </w:tabs>
-      </w:pPr>
-      <w:r>
+          <w:tab w:val="clear" w:pos="720"/>
+          <w:tab w:val="left" w:pos="0" w:leader="none"/>
+        </w:tabs>
+        <w:rPr/>
+      </w:pPr>
+      <w:r>
+        <w:rPr/>
         <w:t>Breadboard</w:t>
       </w:r>
     </w:p>
     <w:p>
       <w:pPr>
         <w:pStyle w:val="Heading3"/>
-      </w:pPr>
-      <w:r>
+        <w:rPr/>
+      </w:pPr>
+      <w:r>
+        <w:rPr/>
         <w:t>Step-by-Step Instructions</w:t>
       </w:r>
     </w:p>
     <w:p>
       <w:pPr>
-        <w:pStyle w:val="BodyText"/>
+        <w:pStyle w:val="TextBody"/>
         <w:numPr>
           <w:ilvl w:val="0"/>
           <w:numId w:val="2"/>
         </w:numPr>
         <w:tabs>
-          <w:tab w:val="clear" w:pos="709"/>
-          <w:tab w:val="left" w:pos="0"/>
-        </w:tabs>
+          <w:tab w:val="clear" w:pos="720"/>
+          <w:tab w:val="left" w:pos="0" w:leader="none"/>
+        </w:tabs>
+        <w:rPr/>
       </w:pPr>
       <w:r>
         <w:rPr>
@@ -351,38 +457,45 @@
         <w:t>Set Up the DIP Switch Circuit</w:t>
       </w:r>
       <w:r>
+        <w:rPr/>
         <w:t>:</w:t>
       </w:r>
     </w:p>
     <w:p>
       <w:pPr>
-        <w:pStyle w:val="BodyText"/>
+        <w:pStyle w:val="TextBody"/>
         <w:numPr>
           <w:ilvl w:val="1"/>
           <w:numId w:val="2"/>
         </w:numPr>
         <w:tabs>
-          <w:tab w:val="left" w:pos="0"/>
-        </w:tabs>
-        <w:spacing w:after="0"/>
-      </w:pPr>
-      <w:r>
+          <w:tab w:val="clear" w:pos="720"/>
+          <w:tab w:val="left" w:pos="0" w:leader="none"/>
+        </w:tabs>
+        <w:spacing w:before="0" w:after="0"/>
+        <w:rPr/>
+      </w:pPr>
+      <w:r>
+        <w:rPr/>
         <w:t>Place the DIP switch on the breadboard.</w:t>
       </w:r>
     </w:p>
     <w:p>
       <w:pPr>
-        <w:pStyle w:val="BodyText"/>
+        <w:pStyle w:val="TextBody"/>
         <w:numPr>
           <w:ilvl w:val="1"/>
           <w:numId w:val="2"/>
         </w:numPr>
         <w:tabs>
-          <w:tab w:val="left" w:pos="0"/>
-        </w:tabs>
-        <w:spacing w:after="0"/>
-      </w:pPr>
-      <w:r>
+          <w:tab w:val="clear" w:pos="720"/>
+          <w:tab w:val="left" w:pos="0" w:leader="none"/>
+        </w:tabs>
+        <w:spacing w:before="0" w:after="0"/>
+        <w:rPr/>
+      </w:pPr>
+      <w:r>
+        <w:rPr/>
         <w:t xml:space="preserve">Connect </w:t>
       </w:r>
       <w:r>
@@ -392,6 +505,7 @@
         <w:t>one side</w:t>
       </w:r>
       <w:r>
+        <w:rPr/>
         <w:t xml:space="preserve"> of the DIP switch to </w:t>
       </w:r>
       <w:r>
@@ -401,22 +515,26 @@
         <w:t>pin 2</w:t>
       </w:r>
       <w:r>
+        <w:rPr/>
         <w:t xml:space="preserve"> on the HERO (or any digital input pin).</w:t>
       </w:r>
     </w:p>
     <w:p>
       <w:pPr>
-        <w:pStyle w:val="BodyText"/>
+        <w:pStyle w:val="TextBody"/>
         <w:numPr>
           <w:ilvl w:val="1"/>
           <w:numId w:val="2"/>
         </w:numPr>
         <w:tabs>
-          <w:tab w:val="left" w:pos="0"/>
-        </w:tabs>
-        <w:spacing w:after="0"/>
-      </w:pPr>
-      <w:r>
+          <w:tab w:val="clear" w:pos="720"/>
+          <w:tab w:val="left" w:pos="0" w:leader="none"/>
+        </w:tabs>
+        <w:spacing w:before="0" w:after="0"/>
+        <w:rPr/>
+      </w:pPr>
+      <w:r>
+        <w:rPr/>
         <w:t xml:space="preserve">Add a </w:t>
       </w:r>
       <w:r>
@@ -426,6 +544,7 @@
         <w:t>10k Ohm resistor</w:t>
       </w:r>
       <w:r>
+        <w:rPr/>
         <w:t xml:space="preserve"> between the DIP switch and </w:t>
       </w:r>
       <w:r>
@@ -435,20 +554,22 @@
         <w:t>GND</w:t>
       </w:r>
       <w:r>
+        <w:rPr/>
         <w:t xml:space="preserve"> on the HERO board. This is called a pull-down resistor, and it will keep the switch from floating (giving random signals) when it’s off.</w:t>
       </w:r>
     </w:p>
     <w:p>
       <w:pPr>
-        <w:pStyle w:val="BodyText"/>
+        <w:pStyle w:val="TextBody"/>
         <w:numPr>
           <w:ilvl w:val="0"/>
           <w:numId w:val="2"/>
         </w:numPr>
         <w:tabs>
-          <w:tab w:val="clear" w:pos="709"/>
-          <w:tab w:val="left" w:pos="0"/>
-        </w:tabs>
+          <w:tab w:val="clear" w:pos="720"/>
+          <w:tab w:val="left" w:pos="0" w:leader="none"/>
+        </w:tabs>
+        <w:rPr/>
       </w:pPr>
       <w:r>
         <w:rPr>
@@ -457,22 +578,26 @@
         <w:t>LED Circuit</w:t>
       </w:r>
       <w:r>
+        <w:rPr/>
         <w:t>:</w:t>
       </w:r>
     </w:p>
     <w:p>
       <w:pPr>
-        <w:pStyle w:val="BodyText"/>
+        <w:pStyle w:val="TextBody"/>
         <w:numPr>
           <w:ilvl w:val="1"/>
           <w:numId w:val="2"/>
         </w:numPr>
         <w:tabs>
-          <w:tab w:val="left" w:pos="0"/>
-        </w:tabs>
-        <w:spacing w:after="0"/>
-      </w:pPr>
-      <w:r>
+          <w:tab w:val="clear" w:pos="720"/>
+          <w:tab w:val="left" w:pos="0" w:leader="none"/>
+        </w:tabs>
+        <w:spacing w:before="0" w:after="0"/>
+        <w:rPr/>
+      </w:pPr>
+      <w:r>
+        <w:rPr/>
         <w:t xml:space="preserve">Keep your LED setup from before. Ensure one leg is connected to the </w:t>
       </w:r>
       <w:r>
@@ -482,6 +607,7 @@
         <w:t>220 Ohm resistor</w:t>
       </w:r>
       <w:r>
+        <w:rPr/>
         <w:t xml:space="preserve">, and the other leg is connected to </w:t>
       </w:r>
       <w:r>
@@ -491,20 +617,22 @@
         <w:t>GND</w:t>
       </w:r>
       <w:r>
+        <w:rPr/>
         <w:t>.</w:t>
       </w:r>
     </w:p>
     <w:p>
       <w:pPr>
-        <w:pStyle w:val="BodyText"/>
+        <w:pStyle w:val="TextBody"/>
         <w:numPr>
           <w:ilvl w:val="0"/>
           <w:numId w:val="2"/>
         </w:numPr>
         <w:tabs>
-          <w:tab w:val="clear" w:pos="709"/>
-          <w:tab w:val="left" w:pos="0"/>
-        </w:tabs>
+          <w:tab w:val="clear" w:pos="720"/>
+          <w:tab w:val="left" w:pos="0" w:leader="none"/>
+        </w:tabs>
+        <w:rPr/>
       </w:pPr>
       <w:r>
         <w:rPr>
@@ -513,22 +641,26 @@
         <w:t>Connect Everything to HERO</w:t>
       </w:r>
       <w:r>
+        <w:rPr/>
         <w:t>:</w:t>
       </w:r>
     </w:p>
     <w:p>
       <w:pPr>
-        <w:pStyle w:val="BodyText"/>
+        <w:pStyle w:val="TextBody"/>
         <w:numPr>
           <w:ilvl w:val="1"/>
           <w:numId w:val="2"/>
         </w:numPr>
         <w:tabs>
-          <w:tab w:val="left" w:pos="0"/>
-        </w:tabs>
-        <w:spacing w:after="0"/>
-      </w:pPr>
-      <w:r>
+          <w:tab w:val="clear" w:pos="720"/>
+          <w:tab w:val="left" w:pos="0" w:leader="none"/>
+        </w:tabs>
+        <w:spacing w:before="0" w:after="0"/>
+        <w:rPr/>
+      </w:pPr>
+      <w:r>
+        <w:rPr/>
         <w:t xml:space="preserve">Connect the </w:t>
       </w:r>
       <w:r>
@@ -538,6 +670,7 @@
         <w:t>other side of the DIP switch</w:t>
       </w:r>
       <w:r>
+        <w:rPr/>
         <w:t xml:space="preserve"> to </w:t>
       </w:r>
       <w:r>
@@ -547,22 +680,26 @@
         <w:t>5V</w:t>
       </w:r>
       <w:r>
+        <w:rPr/>
         <w:t xml:space="preserve"> on the HERO.</w:t>
       </w:r>
     </w:p>
     <w:p>
       <w:pPr>
-        <w:pStyle w:val="BodyText"/>
+        <w:pStyle w:val="TextBody"/>
         <w:numPr>
           <w:ilvl w:val="1"/>
           <w:numId w:val="2"/>
         </w:numPr>
         <w:tabs>
-          <w:tab w:val="left" w:pos="0"/>
-        </w:tabs>
-        <w:spacing w:after="0"/>
-      </w:pPr>
-      <w:r>
+          <w:tab w:val="clear" w:pos="720"/>
+          <w:tab w:val="left" w:pos="0" w:leader="none"/>
+        </w:tabs>
+        <w:spacing w:before="0" w:after="0"/>
+        <w:rPr/>
+      </w:pPr>
+      <w:r>
+        <w:rPr/>
         <w:t xml:space="preserve">Run a jumper wire from the </w:t>
       </w:r>
       <w:r>
@@ -572,6 +709,7 @@
         <w:t>other side of the 220 Ohm resistor</w:t>
       </w:r>
       <w:r>
+        <w:rPr/>
         <w:t xml:space="preserve"> connected to the LED to </w:t>
       </w:r>
       <w:r>
@@ -581,20 +719,525 @@
         <w:t>pin 9</w:t>
       </w:r>
       <w:r>
+        <w:rPr/>
         <w:t xml:space="preserve"> on the HERO.</w:t>
       </w:r>
     </w:p>
     <w:p>
       <w:pPr>
-        <w:pStyle w:val="BodyText"/>
+        <w:pStyle w:val="TextBody"/>
+        <w:tabs>
+          <w:tab w:val="clear" w:pos="720"/>
+          <w:tab w:val="left" w:pos="0" w:leader="none"/>
+        </w:tabs>
+        <w:spacing w:before="0" w:after="0"/>
+        <w:rPr/>
+      </w:pPr>
+      <w:r>
+        <w:rPr/>
+      </w:r>
+    </w:p>
+    <w:p>
+      <w:pPr>
+        <w:pStyle w:val="TextBody"/>
+        <w:tabs>
+          <w:tab w:val="clear" w:pos="720"/>
+          <w:tab w:val="left" w:pos="0" w:leader="none"/>
+        </w:tabs>
+        <w:spacing w:before="0" w:after="0"/>
+        <w:rPr>
+          <w:color w:val="069A2E"/>
+        </w:rPr>
+      </w:pPr>
+      <w:r>
+        <w:rPr>
+          <w:color w:val="069A2E"/>
+        </w:rPr>
+        <w:t>Alright, Explorer! Let’s simplify the DIP switch connection step-by-step to make sure we’re on the same page. Here’s the complete setup:</w:t>
+      </w:r>
+    </w:p>
+    <w:p>
+      <w:pPr>
+        <w:pStyle w:val="TextBody"/>
+        <w:numPr>
+          <w:ilvl w:val="0"/>
+          <w:numId w:val="4"/>
+        </w:numPr>
+        <w:tabs>
+          <w:tab w:val="clear" w:pos="720"/>
+          <w:tab w:val="left" w:pos="0" w:leader="none"/>
+        </w:tabs>
+        <w:ind w:left="709" w:hanging="283"/>
+        <w:rPr/>
+      </w:pPr>
+      <w:r>
+        <w:rPr>
+          <w:rStyle w:val="StrongEmphasis"/>
+          <w:color w:val="069A2E"/>
+        </w:rPr>
+        <w:t>DIP Switch Positioning</w:t>
+      </w:r>
+      <w:r>
+        <w:rPr>
+          <w:color w:val="069A2E"/>
+        </w:rPr>
+        <w:t>:</w:t>
+      </w:r>
+    </w:p>
+    <w:p>
+      <w:pPr>
+        <w:pStyle w:val="TextBody"/>
+        <w:numPr>
+          <w:ilvl w:val="1"/>
+          <w:numId w:val="4"/>
+        </w:numPr>
+        <w:tabs>
+          <w:tab w:val="clear" w:pos="720"/>
+          <w:tab w:val="left" w:pos="0" w:leader="none"/>
+        </w:tabs>
+        <w:spacing w:before="0" w:after="0"/>
+        <w:ind w:left="1418" w:hanging="283"/>
+        <w:rPr>
+          <w:color w:val="069A2E"/>
+        </w:rPr>
+      </w:pPr>
+      <w:r>
+        <w:rPr>
+          <w:color w:val="069A2E"/>
+        </w:rPr>
+        <w:t>Place the DIP switch on the breadboard with one set of pins aligned in one row, and the other set in another row.</w:t>
+      </w:r>
+    </w:p>
+    <w:p>
+      <w:pPr>
+        <w:pStyle w:val="TextBody"/>
+        <w:numPr>
+          <w:ilvl w:val="0"/>
+          <w:numId w:val="4"/>
+        </w:numPr>
+        <w:tabs>
+          <w:tab w:val="clear" w:pos="720"/>
+          <w:tab w:val="left" w:pos="0" w:leader="none"/>
+        </w:tabs>
+        <w:ind w:left="709" w:hanging="283"/>
+        <w:rPr/>
+      </w:pPr>
+      <w:r>
+        <w:rPr>
+          <w:rStyle w:val="StrongEmphasis"/>
+          <w:color w:val="069A2E"/>
+        </w:rPr>
+        <w:t>Connection to HERO Board</w:t>
+      </w:r>
+      <w:r>
+        <w:rPr>
+          <w:color w:val="069A2E"/>
+        </w:rPr>
+        <w:t>:</w:t>
+      </w:r>
+    </w:p>
+    <w:p>
+      <w:pPr>
+        <w:pStyle w:val="TextBody"/>
+        <w:numPr>
+          <w:ilvl w:val="1"/>
+          <w:numId w:val="4"/>
+        </w:numPr>
+        <w:tabs>
+          <w:tab w:val="clear" w:pos="720"/>
+          <w:tab w:val="left" w:pos="0" w:leader="none"/>
+        </w:tabs>
+        <w:spacing w:before="0" w:after="0"/>
+        <w:ind w:left="1418" w:hanging="283"/>
+        <w:rPr/>
+      </w:pPr>
+      <w:r>
+        <w:rPr>
+          <w:rStyle w:val="StrongEmphasis"/>
+          <w:color w:val="069A2E"/>
+        </w:rPr>
+        <w:t>Choose one switch</w:t>
+      </w:r>
+      <w:r>
+        <w:rPr>
+          <w:color w:val="069A2E"/>
+        </w:rPr>
+        <w:t xml:space="preserve"> on the DIP switch. Let’s use that single switch to control the LED.</w:t>
+      </w:r>
+    </w:p>
+    <w:p>
+      <w:pPr>
+        <w:pStyle w:val="TextBody"/>
+        <w:numPr>
+          <w:ilvl w:val="1"/>
+          <w:numId w:val="4"/>
+        </w:numPr>
+        <w:tabs>
+          <w:tab w:val="clear" w:pos="720"/>
+          <w:tab w:val="left" w:pos="0" w:leader="none"/>
+        </w:tabs>
+        <w:spacing w:before="0" w:after="0"/>
+        <w:ind w:left="1418" w:hanging="283"/>
+        <w:rPr/>
+      </w:pPr>
+      <w:r>
+        <w:rPr>
+          <w:rStyle w:val="StrongEmphasis"/>
+          <w:color w:val="069A2E"/>
+        </w:rPr>
+        <w:t>One side</w:t>
+      </w:r>
+      <w:r>
+        <w:rPr>
+          <w:color w:val="069A2E"/>
+        </w:rPr>
+        <w:t xml:space="preserve"> of the chosen DIP switch should connect directly to </w:t>
+      </w:r>
+      <w:r>
+        <w:rPr>
+          <w:rStyle w:val="StrongEmphasis"/>
+          <w:color w:val="069A2E"/>
+        </w:rPr>
+        <w:t>pin 2</w:t>
+      </w:r>
+      <w:r>
+        <w:rPr>
+          <w:color w:val="069A2E"/>
+        </w:rPr>
+        <w:t xml:space="preserve"> on the HERO board.</w:t>
+      </w:r>
+    </w:p>
+    <w:p>
+      <w:pPr>
+        <w:pStyle w:val="TextBody"/>
+        <w:numPr>
+          <w:ilvl w:val="0"/>
+          <w:numId w:val="4"/>
+        </w:numPr>
+        <w:tabs>
+          <w:tab w:val="clear" w:pos="720"/>
+          <w:tab w:val="left" w:pos="0" w:leader="none"/>
+        </w:tabs>
+        <w:ind w:left="709" w:hanging="283"/>
+        <w:rPr/>
+      </w:pPr>
+      <w:r>
+        <w:rPr>
+          <w:rStyle w:val="StrongEmphasis"/>
+          <w:color w:val="069A2E"/>
+        </w:rPr>
+        <w:t>Adding the Pull-Down Resistor</w:t>
+      </w:r>
+      <w:r>
+        <w:rPr>
+          <w:color w:val="069A2E"/>
+        </w:rPr>
+        <w:t>:</w:t>
+      </w:r>
+    </w:p>
+    <w:p>
+      <w:pPr>
+        <w:pStyle w:val="TextBody"/>
+        <w:numPr>
+          <w:ilvl w:val="1"/>
+          <w:numId w:val="4"/>
+        </w:numPr>
+        <w:tabs>
+          <w:tab w:val="clear" w:pos="720"/>
+          <w:tab w:val="left" w:pos="0" w:leader="none"/>
+        </w:tabs>
+        <w:spacing w:before="0" w:after="0"/>
+        <w:ind w:left="1418" w:hanging="283"/>
+        <w:rPr/>
+      </w:pPr>
+      <w:r>
+        <w:rPr>
+          <w:color w:val="069A2E"/>
+        </w:rPr>
+        <w:t xml:space="preserve">Connect a </w:t>
+      </w:r>
+      <w:r>
+        <w:rPr>
+          <w:rStyle w:val="StrongEmphasis"/>
+          <w:color w:val="069A2E"/>
+        </w:rPr>
+        <w:t>10k Ohm resistor</w:t>
+      </w:r>
+      <w:r>
+        <w:rPr>
+          <w:color w:val="069A2E"/>
+        </w:rPr>
+        <w:t xml:space="preserve"> between </w:t>
+      </w:r>
+      <w:r>
+        <w:rPr>
+          <w:rStyle w:val="StrongEmphasis"/>
+          <w:color w:val="069A2E"/>
+        </w:rPr>
+        <w:t>pin 2</w:t>
+      </w:r>
+      <w:r>
+        <w:rPr>
+          <w:color w:val="069A2E"/>
+        </w:rPr>
+        <w:t xml:space="preserve"> (where you connected the DIP switch) and </w:t>
+      </w:r>
+      <w:r>
+        <w:rPr>
+          <w:rStyle w:val="StrongEmphasis"/>
+          <w:color w:val="069A2E"/>
+        </w:rPr>
+        <w:t>GND</w:t>
+      </w:r>
+      <w:r>
+        <w:rPr>
+          <w:color w:val="069A2E"/>
+        </w:rPr>
+        <w:t xml:space="preserve"> on the HERO board. This resistor “pulls down” the signal to 0 (or LOW) when the switch is off, preventing noise.</w:t>
+      </w:r>
+    </w:p>
+    <w:p>
+      <w:pPr>
+        <w:pStyle w:val="TextBody"/>
+        <w:numPr>
+          <w:ilvl w:val="0"/>
+          <w:numId w:val="4"/>
+        </w:numPr>
+        <w:tabs>
+          <w:tab w:val="clear" w:pos="720"/>
+          <w:tab w:val="left" w:pos="0" w:leader="none"/>
+        </w:tabs>
+        <w:ind w:left="709" w:hanging="283"/>
+        <w:rPr/>
+      </w:pPr>
+      <w:r>
+        <w:rPr>
+          <w:rStyle w:val="StrongEmphasis"/>
+          <w:color w:val="069A2E"/>
+        </w:rPr>
+        <w:t>Powering the DIP Switch</w:t>
+      </w:r>
+      <w:r>
+        <w:rPr>
+          <w:color w:val="069A2E"/>
+        </w:rPr>
+        <w:t>:</w:t>
+      </w:r>
+    </w:p>
+    <w:p>
+      <w:pPr>
+        <w:pStyle w:val="TextBody"/>
+        <w:numPr>
+          <w:ilvl w:val="1"/>
+          <w:numId w:val="4"/>
+        </w:numPr>
+        <w:tabs>
+          <w:tab w:val="clear" w:pos="720"/>
+          <w:tab w:val="left" w:pos="0" w:leader="none"/>
+        </w:tabs>
+        <w:ind w:left="1418" w:hanging="283"/>
+        <w:rPr/>
+      </w:pPr>
+      <w:r>
+        <w:rPr>
+          <w:color w:val="069A2E"/>
+        </w:rPr>
+        <w:t xml:space="preserve">Connect the </w:t>
+      </w:r>
+      <w:r>
+        <w:rPr>
+          <w:rStyle w:val="StrongEmphasis"/>
+          <w:color w:val="069A2E"/>
+        </w:rPr>
+        <w:t>other side of the DIP switch</w:t>
+      </w:r>
+      <w:r>
+        <w:rPr>
+          <w:color w:val="069A2E"/>
+        </w:rPr>
+        <w:t xml:space="preserve"> (the side opposite to the connection with pin 2) to the </w:t>
+      </w:r>
+      <w:r>
+        <w:rPr>
+          <w:rStyle w:val="StrongEmphasis"/>
+          <w:color w:val="069A2E"/>
+        </w:rPr>
+        <w:t>5V</w:t>
+      </w:r>
+      <w:r>
+        <w:rPr>
+          <w:color w:val="069A2E"/>
+        </w:rPr>
+        <w:t xml:space="preserve"> pin on the HERO. This provides power to the switch.</w:t>
+      </w:r>
+    </w:p>
+    <w:p>
+      <w:pPr>
+        <w:pStyle w:val="Heading3"/>
+        <w:rPr>
+          <w:color w:val="069A2E"/>
+        </w:rPr>
+      </w:pPr>
+      <w:r>
+        <w:rPr>
+          <w:color w:val="069A2E"/>
+        </w:rPr>
+        <w:t>Check the Circuit</w:t>
+      </w:r>
+    </w:p>
+    <w:p>
+      <w:pPr>
+        <w:pStyle w:val="TextBody"/>
+        <w:rPr>
+          <w:color w:val="069A2E"/>
+        </w:rPr>
+      </w:pPr>
+      <w:r>
+        <w:rPr>
+          <w:color w:val="069A2E"/>
+        </w:rPr>
+        <w:t>Once everything is connected:</w:t>
+      </w:r>
+    </w:p>
+    <w:p>
+      <w:pPr>
+        <w:pStyle w:val="TextBody"/>
+        <w:numPr>
+          <w:ilvl w:val="0"/>
+          <w:numId w:val="5"/>
+        </w:numPr>
+        <w:tabs>
+          <w:tab w:val="clear" w:pos="720"/>
+          <w:tab w:val="left" w:pos="0" w:leader="none"/>
+        </w:tabs>
+        <w:spacing w:before="0" w:after="0"/>
+        <w:ind w:left="709" w:hanging="283"/>
+        <w:rPr/>
+      </w:pPr>
+      <w:r>
+        <w:rPr>
+          <w:color w:val="069A2E"/>
+        </w:rPr>
+        <w:t xml:space="preserve">When the DIP switch is </w:t>
+      </w:r>
+      <w:r>
+        <w:rPr>
+          <w:rStyle w:val="StrongEmphasis"/>
+          <w:color w:val="069A2E"/>
+        </w:rPr>
+        <w:t>off</w:t>
+      </w:r>
+      <w:r>
+        <w:rPr>
+          <w:color w:val="069A2E"/>
+        </w:rPr>
+        <w:t xml:space="preserve">, pin 2 should read as </w:t>
+      </w:r>
+      <w:r>
+        <w:rPr>
+          <w:rStyle w:val="StrongEmphasis"/>
+          <w:color w:val="069A2E"/>
+        </w:rPr>
+        <w:t>LOW</w:t>
+      </w:r>
+      <w:r>
+        <w:rPr>
+          <w:color w:val="069A2E"/>
+        </w:rPr>
+        <w:t>.</w:t>
+      </w:r>
+    </w:p>
+    <w:p>
+      <w:pPr>
+        <w:pStyle w:val="TextBody"/>
+        <w:numPr>
+          <w:ilvl w:val="0"/>
+          <w:numId w:val="5"/>
+        </w:numPr>
+        <w:tabs>
+          <w:tab w:val="clear" w:pos="720"/>
+          <w:tab w:val="left" w:pos="0" w:leader="none"/>
+        </w:tabs>
+        <w:ind w:left="709" w:hanging="283"/>
+        <w:rPr/>
+      </w:pPr>
+      <w:r>
+        <w:rPr>
+          <w:color w:val="069A2E"/>
+        </w:rPr>
+        <w:t xml:space="preserve">When the DIP switch is </w:t>
+      </w:r>
+      <w:r>
+        <w:rPr>
+          <w:rStyle w:val="StrongEmphasis"/>
+          <w:color w:val="069A2E"/>
+        </w:rPr>
+        <w:t>on</w:t>
+      </w:r>
+      <w:r>
+        <w:rPr>
+          <w:color w:val="069A2E"/>
+        </w:rPr>
+        <w:t xml:space="preserve">, pin 2 should read as </w:t>
+      </w:r>
+      <w:r>
+        <w:rPr>
+          <w:rStyle w:val="StrongEmphasis"/>
+          <w:color w:val="069A2E"/>
+        </w:rPr>
+        <w:t>HIGH</w:t>
+      </w:r>
+      <w:r>
+        <w:rPr>
+          <w:color w:val="069A2E"/>
+        </w:rPr>
+        <w:t xml:space="preserve"> and turn on the LED based on the code.</w:t>
+      </w:r>
+    </w:p>
+    <w:p>
+      <w:pPr>
+        <w:pStyle w:val="TextBody"/>
+        <w:tabs>
+          <w:tab w:val="clear" w:pos="720"/>
+          <w:tab w:val="left" w:pos="0" w:leader="none"/>
+        </w:tabs>
+        <w:spacing w:before="0" w:after="0"/>
+        <w:rPr>
+          <w:color w:val="069A2E"/>
+        </w:rPr>
+      </w:pPr>
+      <w:r>
+        <w:rPr>
+          <w:color w:val="069A2E"/>
+        </w:rPr>
+      </w:r>
+    </w:p>
+    <w:p>
+      <w:pPr>
+        <w:pStyle w:val="TextBody"/>
+        <w:tabs>
+          <w:tab w:val="clear" w:pos="720"/>
+          <w:tab w:val="left" w:pos="0" w:leader="none"/>
+        </w:tabs>
+        <w:spacing w:before="0" w:after="0"/>
+        <w:rPr/>
+      </w:pPr>
+      <w:r>
+        <w:rPr/>
+      </w:r>
+    </w:p>
+    <w:p>
+      <w:pPr>
+        <w:pStyle w:val="TextBody"/>
         <w:numPr>
           <w:ilvl w:val="0"/>
           <w:numId w:val="2"/>
         </w:numPr>
         <w:tabs>
-          <w:tab w:val="clear" w:pos="709"/>
-          <w:tab w:val="left" w:pos="0"/>
-        </w:tabs>
+          <w:tab w:val="clear" w:pos="720"/>
+          <w:tab w:val="left" w:pos="0" w:leader="none"/>
+        </w:tabs>
+        <w:rPr/>
       </w:pPr>
       <w:r>
         <w:rPr>
@@ -603,352 +1246,391 @@
         <w:t>Code for DIP Switch Control</w:t>
       </w:r>
       <w:r>
+        <w:rPr/>
         <w:t>:</w:t>
       </w:r>
     </w:p>
     <w:p>
       <w:pPr>
-        <w:pStyle w:val="BodyText"/>
+        <w:pStyle w:val="TextBody"/>
         <w:numPr>
           <w:ilvl w:val="1"/>
           <w:numId w:val="2"/>
         </w:numPr>
         <w:tabs>
-          <w:tab w:val="left" w:pos="0"/>
-        </w:tabs>
-      </w:pPr>
-      <w:r>
+          <w:tab w:val="clear" w:pos="720"/>
+          <w:tab w:val="left" w:pos="0" w:leader="none"/>
+        </w:tabs>
+        <w:rPr/>
+      </w:pPr>
+      <w:r>
+        <w:rPr/>
         <w:t>Upload this code to control the LED based on the switch position:</w:t>
       </w:r>
     </w:p>
-    <w:p/>
-    <w:p/>
-    <w:p>
+    <w:p>
+      <w:pPr>
+        <w:pStyle w:val="Normal"/>
+        <w:rPr/>
+      </w:pPr>
+      <w:r>
+        <w:rPr/>
+      </w:r>
+    </w:p>
+    <w:p>
+      <w:pPr>
+        <w:pStyle w:val="Normal"/>
+        <w:rPr/>
+      </w:pPr>
+      <w:r>
+        <w:rPr/>
+      </w:r>
+    </w:p>
+    <w:p>
+      <w:pPr>
+        <w:pStyle w:val="Normal"/>
+        <w:rPr/>
+      </w:pPr>
+      <w:r>
+        <w:rPr/>
+      </w:r>
       <w:r>
         <w:br w:type="page"/>
       </w:r>
     </w:p>
     <w:p>
-      <w:r>
-        <w:lastRenderedPageBreak/>
+      <w:pPr>
+        <w:pStyle w:val="Normal"/>
+        <w:rPr/>
+      </w:pPr>
+      <w:r>
+        <w:rPr/>
         <w:t>Code</w:t>
       </w:r>
     </w:p>
-    <w:p/>
-    <w:p/>
-    <w:p>
-      <w:r>
-        <w:t xml:space="preserve">const int </w:t>
-      </w:r>
-      <w:proofErr w:type="spellStart"/>
-      <w:r>
-        <w:t>ledPin</w:t>
-      </w:r>
-      <w:proofErr w:type="spellEnd"/>
-      <w:r>
-        <w:t xml:space="preserve"> = </w:t>
-      </w:r>
-      <w:proofErr w:type="gramStart"/>
-      <w:r>
-        <w:t xml:space="preserve">9;   </w:t>
-      </w:r>
-      <w:proofErr w:type="gramEnd"/>
-      <w:r>
-        <w:t xml:space="preserve">    // LED connected to digital pin 9</w:t>
-      </w:r>
-    </w:p>
-    <w:p>
-      <w:r>
-        <w:t xml:space="preserve">const int </w:t>
-      </w:r>
-      <w:proofErr w:type="spellStart"/>
-      <w:r>
-        <w:t>switchPin</w:t>
-      </w:r>
-      <w:proofErr w:type="spellEnd"/>
-      <w:r>
-        <w:t xml:space="preserve"> = </w:t>
-      </w:r>
-      <w:proofErr w:type="gramStart"/>
-      <w:r>
-        <w:t xml:space="preserve">2;   </w:t>
-      </w:r>
-      <w:proofErr w:type="gramEnd"/>
-      <w:r>
-        <w:t xml:space="preserve"> // DIP switch connected to digital pin 2</w:t>
-      </w:r>
-    </w:p>
-    <w:p>
-      <w:r>
-        <w:t xml:space="preserve">int </w:t>
-      </w:r>
-      <w:proofErr w:type="spellStart"/>
-      <w:r>
-        <w:t>switchState</w:t>
-      </w:r>
-      <w:proofErr w:type="spellEnd"/>
-      <w:r>
-        <w:t xml:space="preserve"> = </w:t>
-      </w:r>
-      <w:proofErr w:type="gramStart"/>
-      <w:r>
-        <w:t xml:space="preserve">0;   </w:t>
-      </w:r>
-      <w:proofErr w:type="gramEnd"/>
-      <w:r>
-        <w:t xml:space="preserve">     // Variable for reading the switch status</w:t>
-      </w:r>
-    </w:p>
-    <w:p/>
-    <w:p>
-      <w:r>
-        <w:t xml:space="preserve">void </w:t>
-      </w:r>
-      <w:proofErr w:type="gramStart"/>
-      <w:r>
-        <w:t>setup(</w:t>
-      </w:r>
-      <w:proofErr w:type="gramEnd"/>
-      <w:r>
-        <w:t>) {</w:t>
-      </w:r>
-    </w:p>
-    <w:p>
-      <w:r>
+    <w:p>
+      <w:pPr>
+        <w:pStyle w:val="Normal"/>
+        <w:rPr/>
+      </w:pPr>
+      <w:r>
+        <w:rPr/>
+      </w:r>
+    </w:p>
+    <w:p>
+      <w:pPr>
+        <w:pStyle w:val="Normal"/>
+        <w:rPr/>
+      </w:pPr>
+      <w:r>
+        <w:rPr/>
+      </w:r>
+    </w:p>
+    <w:p>
+      <w:pPr>
+        <w:pStyle w:val="Normal"/>
+        <w:rPr/>
+      </w:pPr>
+      <w:r>
+        <w:rPr/>
+        <w:t>const int ledPin = 9;       // LED connected to digital pin 9</w:t>
+      </w:r>
+    </w:p>
+    <w:p>
+      <w:pPr>
+        <w:pStyle w:val="Normal"/>
+        <w:rPr/>
+      </w:pPr>
+      <w:r>
+        <w:rPr/>
+        <w:t>const int switchPin = 2;    // DIP switch connected to digital pin 2</w:t>
+      </w:r>
+    </w:p>
+    <w:p>
+      <w:pPr>
+        <w:pStyle w:val="Normal"/>
+        <w:rPr/>
+      </w:pPr>
+      <w:r>
+        <w:rPr/>
+        <w:t>int switchState = 0;        // Variable for reading the switch status</w:t>
+      </w:r>
+    </w:p>
+    <w:p>
+      <w:pPr>
+        <w:pStyle w:val="Normal"/>
+        <w:rPr/>
+      </w:pPr>
+      <w:r>
+        <w:rPr/>
+      </w:r>
+    </w:p>
+    <w:p>
+      <w:pPr>
+        <w:pStyle w:val="Normal"/>
+        <w:rPr/>
+      </w:pPr>
+      <w:r>
+        <w:rPr/>
+        <w:t>void setup() {</w:t>
+      </w:r>
+    </w:p>
+    <w:p>
+      <w:pPr>
+        <w:pStyle w:val="Normal"/>
+        <w:rPr/>
+      </w:pPr>
+      <w:r>
+        <w:rPr/>
         <w:t xml:space="preserve">    </w:t>
       </w:r>
-      <w:proofErr w:type="spellStart"/>
-      <w:proofErr w:type="gramStart"/>
-      <w:r>
-        <w:t>pinMode</w:t>
-      </w:r>
-      <w:proofErr w:type="spellEnd"/>
-      <w:r>
-        <w:t>(</w:t>
-      </w:r>
-      <w:proofErr w:type="spellStart"/>
-      <w:proofErr w:type="gramEnd"/>
-      <w:r>
-        <w:t>ledPin</w:t>
-      </w:r>
-      <w:proofErr w:type="spellEnd"/>
-      <w:r>
-        <w:t>, OUTPUT);    // Set the LED pin as output</w:t>
-      </w:r>
-    </w:p>
-    <w:p>
-      <w:r>
+      <w:r>
+        <w:rPr/>
+        <w:t>pinMode(ledPin, OUTPUT);    // Set the LED pin as output</w:t>
+      </w:r>
+    </w:p>
+    <w:p>
+      <w:pPr>
+        <w:pStyle w:val="Normal"/>
+        <w:rPr/>
+      </w:pPr>
+      <w:r>
+        <w:rPr/>
         <w:t xml:space="preserve">    </w:t>
       </w:r>
-      <w:proofErr w:type="spellStart"/>
-      <w:proofErr w:type="gramStart"/>
-      <w:r>
-        <w:t>pinMode</w:t>
-      </w:r>
-      <w:proofErr w:type="spellEnd"/>
-      <w:r>
-        <w:t>(</w:t>
-      </w:r>
-      <w:proofErr w:type="spellStart"/>
-      <w:proofErr w:type="gramEnd"/>
-      <w:r>
-        <w:t>switchPin</w:t>
-      </w:r>
-      <w:proofErr w:type="spellEnd"/>
-      <w:r>
-        <w:t>, INPUT);  // Set the switch pin as input</w:t>
-      </w:r>
-    </w:p>
-    <w:p>
-      <w:r>
+      <w:r>
+        <w:rPr/>
+        <w:t>pinMode(switchPin, INPUT);  // Set the switch pin as input</w:t>
+      </w:r>
+    </w:p>
+    <w:p>
+      <w:pPr>
+        <w:pStyle w:val="Normal"/>
+        <w:rPr/>
+      </w:pPr>
+      <w:r>
+        <w:rPr/>
         <w:t>}</w:t>
       </w:r>
     </w:p>
-    <w:p/>
-    <w:p>
-      <w:r>
-        <w:t xml:space="preserve">void </w:t>
-      </w:r>
-      <w:proofErr w:type="gramStart"/>
-      <w:r>
-        <w:t>loop(</w:t>
-      </w:r>
-      <w:proofErr w:type="gramEnd"/>
-      <w:r>
-        <w:t>) {</w:t>
-      </w:r>
-    </w:p>
-    <w:p>
-      <w:r>
+    <w:p>
+      <w:pPr>
+        <w:pStyle w:val="Normal"/>
+        <w:rPr/>
+      </w:pPr>
+      <w:r>
+        <w:rPr/>
+      </w:r>
+    </w:p>
+    <w:p>
+      <w:pPr>
+        <w:pStyle w:val="Normal"/>
+        <w:rPr/>
+      </w:pPr>
+      <w:r>
+        <w:rPr/>
+        <w:t>void loop() {</w:t>
+      </w:r>
+    </w:p>
+    <w:p>
+      <w:pPr>
+        <w:pStyle w:val="Normal"/>
+        <w:rPr/>
+      </w:pPr>
+      <w:r>
+        <w:rPr/>
         <w:t xml:space="preserve">    </w:t>
       </w:r>
-      <w:proofErr w:type="spellStart"/>
-      <w:r>
-        <w:t>switchState</w:t>
-      </w:r>
-      <w:proofErr w:type="spellEnd"/>
-      <w:r>
-        <w:t xml:space="preserve"> = </w:t>
-      </w:r>
-      <w:proofErr w:type="spellStart"/>
-      <w:r>
-        <w:t>digitalRead</w:t>
-      </w:r>
-      <w:proofErr w:type="spellEnd"/>
-      <w:r>
-        <w:t>(</w:t>
-      </w:r>
-      <w:proofErr w:type="spellStart"/>
-      <w:r>
-        <w:t>switchPin</w:t>
-      </w:r>
-      <w:proofErr w:type="spellEnd"/>
-      <w:proofErr w:type="gramStart"/>
-      <w:r>
-        <w:t>);  /</w:t>
-      </w:r>
-      <w:proofErr w:type="gramEnd"/>
-      <w:r>
-        <w:t>/ Read the state of the switch</w:t>
-      </w:r>
-    </w:p>
-    <w:p>
-      <w:r>
+      <w:r>
+        <w:rPr/>
+        <w:t>switchState = digitalRead(switchPin);  // Read the state of the switch</w:t>
+      </w:r>
+    </w:p>
+    <w:p>
+      <w:pPr>
+        <w:pStyle w:val="Normal"/>
+        <w:rPr/>
+      </w:pPr>
+      <w:r>
+        <w:rPr/>
         <w:t xml:space="preserve">    </w:t>
       </w:r>
     </w:p>
     <w:p>
-      <w:r>
-        <w:t xml:space="preserve">    if (</w:t>
-      </w:r>
-      <w:proofErr w:type="spellStart"/>
-      <w:r>
-        <w:t>switchState</w:t>
-      </w:r>
-      <w:proofErr w:type="spellEnd"/>
-      <w:r>
-        <w:t xml:space="preserve"> == HIGH) {</w:t>
-      </w:r>
-    </w:p>
-    <w:p>
-      <w:r>
+      <w:pPr>
+        <w:pStyle w:val="Normal"/>
+        <w:rPr/>
+      </w:pPr>
+      <w:r>
+        <w:rPr/>
+        <w:t xml:space="preserve">    </w:t>
+      </w:r>
+      <w:r>
+        <w:rPr/>
+        <w:t>if (switchState == HIGH) {</w:t>
+      </w:r>
+    </w:p>
+    <w:p>
+      <w:pPr>
+        <w:pStyle w:val="Normal"/>
+        <w:rPr/>
+      </w:pPr>
+      <w:r>
+        <w:rPr/>
         <w:t xml:space="preserve">        </w:t>
       </w:r>
-      <w:proofErr w:type="spellStart"/>
-      <w:proofErr w:type="gramStart"/>
-      <w:r>
-        <w:t>digitalWrite</w:t>
-      </w:r>
-      <w:proofErr w:type="spellEnd"/>
-      <w:r>
-        <w:t>(</w:t>
-      </w:r>
-      <w:proofErr w:type="spellStart"/>
-      <w:proofErr w:type="gramEnd"/>
-      <w:r>
-        <w:t>ledPin</w:t>
-      </w:r>
-      <w:proofErr w:type="spellEnd"/>
-      <w:r>
-        <w:t>, HIGH);  // Turn LED on if switch is on</w:t>
-      </w:r>
-    </w:p>
-    <w:p>
-      <w:r>
-        <w:t xml:space="preserve">    } else {</w:t>
-      </w:r>
-    </w:p>
-    <w:p>
-      <w:r>
+      <w:r>
+        <w:rPr/>
+        <w:t>digitalWrite(ledPin, HIGH);  // Turn LED on if switch is on</w:t>
+      </w:r>
+    </w:p>
+    <w:p>
+      <w:pPr>
+        <w:pStyle w:val="Normal"/>
+        <w:rPr/>
+      </w:pPr>
+      <w:r>
+        <w:rPr/>
+        <w:t xml:space="preserve">    </w:t>
+      </w:r>
+      <w:r>
+        <w:rPr/>
+        <w:t>} else {</w:t>
+      </w:r>
+    </w:p>
+    <w:p>
+      <w:pPr>
+        <w:pStyle w:val="Normal"/>
+        <w:rPr/>
+      </w:pPr>
+      <w:r>
+        <w:rPr/>
         <w:t xml:space="preserve">        </w:t>
       </w:r>
-      <w:proofErr w:type="spellStart"/>
-      <w:proofErr w:type="gramStart"/>
-      <w:r>
-        <w:t>digitalWrite</w:t>
-      </w:r>
-      <w:proofErr w:type="spellEnd"/>
-      <w:r>
-        <w:t>(</w:t>
-      </w:r>
-      <w:proofErr w:type="spellStart"/>
-      <w:proofErr w:type="gramEnd"/>
-      <w:r>
-        <w:t>ledPin</w:t>
-      </w:r>
-      <w:proofErr w:type="spellEnd"/>
-      <w:r>
-        <w:t>, LOW);   // Turn LED off if switch is off</w:t>
-      </w:r>
-    </w:p>
-    <w:p>
-      <w:r>
-        <w:t xml:space="preserve">    }</w:t>
-      </w:r>
-    </w:p>
-    <w:p>
-      <w:r>
+      <w:r>
+        <w:rPr/>
+        <w:t>digitalWrite(ledPin, LOW);   // Turn LED off if switch is off</w:t>
+      </w:r>
+    </w:p>
+    <w:p>
+      <w:pPr>
+        <w:pStyle w:val="Normal"/>
+        <w:rPr/>
+      </w:pPr>
+      <w:r>
+        <w:rPr/>
+        <w:t xml:space="preserve">    </w:t>
+      </w:r>
+      <w:r>
+        <w:rPr/>
         <w:t>}</w:t>
       </w:r>
+    </w:p>
+    <w:p>
+      <w:pPr>
+        <w:pStyle w:val="Normal"/>
+        <w:rPr/>
+      </w:pPr>
+      <w:r>
+        <w:rPr/>
+        <w:t>}</w:t>
+      </w:r>
       <w:r>
         <w:br w:type="page"/>
       </w:r>
     </w:p>
     <w:p>
       <w:pPr>
-        <w:pStyle w:val="BodyText"/>
+        <w:pStyle w:val="TextBody"/>
+        <w:rPr/>
       </w:pPr>
       <w:r>
         <w:rPr>
           <w:rStyle w:val="StrongEmphasis"/>
         </w:rPr>
-        <w:lastRenderedPageBreak/>
         <w:t>Upload and Test</w:t>
       </w:r>
       <w:r>
+        <w:rPr/>
         <w:t>:</w:t>
       </w:r>
     </w:p>
     <w:p>
       <w:pPr>
-        <w:pStyle w:val="BodyText"/>
+        <w:pStyle w:val="TextBody"/>
         <w:numPr>
           <w:ilvl w:val="1"/>
           <w:numId w:val="3"/>
         </w:numPr>
         <w:tabs>
-          <w:tab w:val="left" w:pos="0"/>
-        </w:tabs>
-      </w:pPr>
-      <w:r>
+          <w:tab w:val="clear" w:pos="720"/>
+          <w:tab w:val="left" w:pos="0" w:leader="none"/>
+        </w:tabs>
+        <w:rPr/>
+      </w:pPr>
+      <w:r>
+        <w:rPr/>
         <w:t>When you flip the DIP switch, the LED should turn on or off depending on the switch’s position.</w:t>
       </w:r>
     </w:p>
     <w:p>
       <w:pPr>
-        <w:pStyle w:val="BodyText"/>
-      </w:pPr>
-      <w:r>
+        <w:pStyle w:val="TextBody"/>
+        <w:rPr/>
+      </w:pPr>
+      <w:r>
+        <w:rPr/>
         <w:t>Give it a try, Explorer! This setup adds a new level of control and prepares you for using more complex inputs later. Let me know how it goes, and if you’re ready, we can make things even more interesting!</w:t>
       </w:r>
     </w:p>
-    <w:p/>
-    <w:p>
-      <w:pPr>
-        <w:spacing w:after="0" w:line="240" w:lineRule="auto"/>
-      </w:pPr>
+    <w:p>
+      <w:pPr>
+        <w:pStyle w:val="Normal"/>
+        <w:rPr/>
+      </w:pPr>
+      <w:r>
+        <w:rPr/>
+      </w:r>
+    </w:p>
+    <w:p>
+      <w:pPr>
+        <w:pStyle w:val="Normal"/>
+        <w:spacing w:lineRule="auto" w:line="240" w:before="0" w:after="0"/>
+        <w:rPr/>
+      </w:pPr>
+      <w:r>
+        <w:rPr/>
+      </w:r>
       <w:r>
         <w:br w:type="page"/>
       </w:r>
     </w:p>
-    <w:p/>
-    <w:p>
-      <w:r>
+    <w:p>
+      <w:pPr>
+        <w:pStyle w:val="Normal"/>
+        <w:rPr/>
+      </w:pPr>
+      <w:r>
+        <w:rPr/>
+      </w:r>
+    </w:p>
+    <w:p>
+      <w:pPr>
+        <w:pStyle w:val="Normal"/>
+        <w:widowControl/>
+        <w:suppressAutoHyphens w:val="true"/>
+        <w:bidi w:val="0"/>
+        <w:spacing w:lineRule="auto" w:line="259" w:before="0" w:after="160"/>
+        <w:jc w:val="left"/>
+        <w:rPr/>
+      </w:pPr>
+      <w:r>
+        <w:rPr/>
         <w:drawing>
-          <wp:inline distT="0" distB="0" distL="0" distR="0" wp14:anchorId="64ABFF14" wp14:editId="13289488">
-            <wp:extent cx="4381725" cy="5188217"/>
+          <wp:inline distT="0" distB="0" distL="0" distR="0">
+            <wp:extent cx="4381500" cy="5188585"/>
             <wp:effectExtent l="0" t="0" r="0" b="0"/>
-            <wp:docPr id="1135175478" name="Picture 1" descr="A computer screen shot of a circuit board&#10;&#10;Description automatically generated"/>
+            <wp:docPr id="4" name="Image4" descr="A computer screen shot of a circuit board&#10;&#10;Description automatically generated"/>
             <wp:cNvGraphicFramePr>
               <a:graphicFrameLocks xmlns:a="http://schemas.openxmlformats.org/drawingml/2006/main" noChangeAspect="1"/>
             </wp:cNvGraphicFramePr>
@@ -956,19 +1638,21 @@
               <a:graphicData uri="http://schemas.openxmlformats.org/drawingml/2006/picture">
                 <pic:pic xmlns:pic="http://schemas.openxmlformats.org/drawingml/2006/picture">
                   <pic:nvPicPr>
-                    <pic:cNvPr id="1135175478" name="Picture 1" descr="A computer screen shot of a circuit board&#10;&#10;Description automatically generated"/>
-                    <pic:cNvPicPr/>
+                    <pic:cNvPr id="4" name="Image4" descr="A computer screen shot of a circuit board&#10;&#10;Description automatically generated"/>
+                    <pic:cNvPicPr>
+                      <a:picLocks noChangeAspect="1" noChangeArrowheads="1"/>
+                    </pic:cNvPicPr>
                   </pic:nvPicPr>
                   <pic:blipFill>
-                    <a:blip r:embed="rId8"/>
+                    <a:blip r:embed="rId5"/>
                     <a:stretch>
                       <a:fillRect/>
                     </a:stretch>
                   </pic:blipFill>
-                  <pic:spPr>
+                  <pic:spPr bwMode="auto">
                     <a:xfrm>
                       <a:off x="0" y="0"/>
-                      <a:ext cx="4381725" cy="5188217"/>
+                      <a:ext cx="4381500" cy="5188585"/>
                     </a:xfrm>
                     <a:prstGeom prst="rect">
                       <a:avLst/>
@@ -982,22 +1666,158 @@
       </w:r>
     </w:p>
     <w:sectPr>
+      <w:type w:val="nextPage"/>
       <w:pgSz w:w="12240" w:h="15840"/>
-      <w:pgMar w:top="1440" w:right="1440" w:bottom="1440" w:left="1440" w:header="0" w:footer="0" w:gutter="0"/>
-      <w:cols w:space="720"/>
-      <w:formProt w:val="0"/>
-      <w:docGrid w:linePitch="360" w:charSpace="4096"/>
+      <w:pgMar w:left="1440" w:right="1440" w:gutter="0" w:header="0" w:top="1440" w:footer="0" w:bottom="1440"/>
+      <w:pgNumType w:fmt="decimal"/>
+      <w:formProt w:val="false"/>
+      <w:textDirection w:val="lrTb"/>
+      <w:docGrid w:type="default" w:linePitch="360" w:charSpace="8192"/>
     </w:sectPr>
   </w:body>
 </w:document>
 </file>
 
 <file path=word/numbering.xml><?xml version="1.0" encoding="utf-8"?>
-<w:numbering xmlns:wpc="http://schemas.microsoft.com/office/word/2010/wordprocessingCanvas" xmlns:cx="http://schemas.microsoft.com/office/drawing/2014/chartex" xmlns:cx1="http://schemas.microsoft.com/office/drawing/2015/9/8/chartex" xmlns:cx2="http://schemas.microsoft.com/office/drawing/2015/10/21/chartex" xmlns:cx3="http://schemas.microsoft.com/office/drawing/2016/5/9/chartex" xmlns:cx4="http://schemas.microsoft.com/office/drawing/2016/5/10/chartex" xmlns:cx5="http://schemas.microsoft.com/office/drawing/2016/5/11/chartex" xmlns:cx6="http://schemas.microsoft.com/office/drawing/2016/5/12/chartex" xmlns:cx7="http://schemas.microsoft.com/office/drawing/2016/5/13/chartex" xmlns:cx8="http://schemas.microsoft.com/office/drawing/2016/5/14/chartex" xmlns:mc="http://schemas.openxmlformats.org/markup-compatibility/2006" xmlns:aink="http://schemas.microsoft.com/office/drawing/2016/ink" xmlns:am3d="http://schemas.microsoft.com/office/drawing/2017/model3d" xmlns:o="urn:schemas-microsoft-com:office:office" xmlns:oel="http://schemas.microsoft.com/office/2019/extlst" xmlns:r="http://schemas.openxmlformats.org/officeDocument/2006/relationships" xmlns:m="http://schemas.openxmlformats.org/officeDocument/2006/math" xmlns:v="urn:schemas-microsoft-com:vml" xmlns:wp14="http://schemas.microsoft.com/office/word/2010/wordprocessingDrawing" xmlns:wp="http://schemas.openxmlformats.org/drawingml/2006/wordprocessingDrawing" xmlns:w10="urn:schemas-microsoft-com:office:word" xmlns:w="http://schemas.openxmlformats.org/wordprocessingml/2006/main" xmlns:w14="http://schemas.microsoft.com/office/word/2010/wordml" xmlns:w15="http://schemas.microsoft.com/office/word/2012/wordml" xmlns:w16cex="http://schemas.microsoft.com/office/word/2018/wordml/cex" xmlns:w16cid="http://schemas.microsoft.com/office/word/2016/wordml/cid" xmlns:w16="http://schemas.microsoft.com/office/word/2018/wordml" xmlns:w16du="http://schemas.microsoft.com/office/word/2023/wordml/word16du" xmlns:w16sdtdh="http://schemas.microsoft.com/office/word/2020/wordml/sdtdatahash" xmlns:w16se="http://schemas.microsoft.com/office/word/2015/wordml/symex" xmlns:wpg="http://schemas.microsoft.com/office/word/2010/wordprocessingGroup" xmlns:wpi="http://schemas.microsoft.com/office/word/2010/wordprocessingInk" xmlns:wne="http://schemas.microsoft.com/office/word/2006/wordml" xmlns:wps="http://schemas.microsoft.com/office/word/2010/wordprocessingShape" mc:Ignorable="w14 w15 w16se w16cid w16 w16cex w16sdtdh w16du wp14">
-  <w:abstractNum w:abstractNumId="0" w15:restartNumberingAfterBreak="0">
-    <w:nsid w:val="020F36E9"/>
-    <w:multiLevelType w:val="multilevel"/>
-    <w:tmpl w:val="9482A23A"/>
+<w:numbering xmlns:w="http://schemas.openxmlformats.org/wordprocessingml/2006/main" xmlns:o="urn:schemas-microsoft-com:office:office" xmlns:r="http://schemas.openxmlformats.org/officeDocument/2006/relationships" xmlns:v="urn:schemas-microsoft-com:vml" xmlns:mc="http://schemas.openxmlformats.org/markup-compatibility/2006" xmlns:w14="http://schemas.microsoft.com/office/word/2010/wordml" mc:Ignorable="w14">
+  <w:abstractNum w:abstractNumId="1">
+    <w:lvl w:ilvl="0">
+      <w:start w:val="1"/>
+      <w:numFmt w:val="bullet"/>
+      <w:lvlText w:val=""/>
+      <w:lvlJc w:val="left"/>
+      <w:pPr>
+        <w:tabs>
+          <w:tab w:val="num" w:pos="709"/>
+        </w:tabs>
+        <w:ind w:left="709" w:hanging="283"/>
+      </w:pPr>
+      <w:rPr>
+        <w:rFonts w:ascii="Symbol" w:hAnsi="Symbol" w:cs="Symbol" w:hint="default"/>
+      </w:rPr>
+    </w:lvl>
+    <w:lvl w:ilvl="1">
+      <w:start w:val="1"/>
+      <w:numFmt w:val="bullet"/>
+      <w:lvlText w:val=""/>
+      <w:lvlJc w:val="left"/>
+      <w:pPr>
+        <w:tabs>
+          <w:tab w:val="num" w:pos="1418"/>
+        </w:tabs>
+        <w:ind w:left="1418" w:hanging="283"/>
+      </w:pPr>
+      <w:rPr>
+        <w:rFonts w:ascii="Symbol" w:hAnsi="Symbol" w:cs="Symbol" w:hint="default"/>
+      </w:rPr>
+    </w:lvl>
+    <w:lvl w:ilvl="2">
+      <w:start w:val="1"/>
+      <w:numFmt w:val="bullet"/>
+      <w:lvlText w:val=""/>
+      <w:lvlJc w:val="left"/>
+      <w:pPr>
+        <w:tabs>
+          <w:tab w:val="num" w:pos="2127"/>
+        </w:tabs>
+        <w:ind w:left="2127" w:hanging="283"/>
+      </w:pPr>
+      <w:rPr>
+        <w:rFonts w:ascii="Symbol" w:hAnsi="Symbol" w:cs="Symbol" w:hint="default"/>
+      </w:rPr>
+    </w:lvl>
+    <w:lvl w:ilvl="3">
+      <w:start w:val="1"/>
+      <w:numFmt w:val="bullet"/>
+      <w:lvlText w:val=""/>
+      <w:lvlJc w:val="left"/>
+      <w:pPr>
+        <w:tabs>
+          <w:tab w:val="num" w:pos="2836"/>
+        </w:tabs>
+        <w:ind w:left="2836" w:hanging="283"/>
+      </w:pPr>
+      <w:rPr>
+        <w:rFonts w:ascii="Symbol" w:hAnsi="Symbol" w:cs="Symbol" w:hint="default"/>
+      </w:rPr>
+    </w:lvl>
+    <w:lvl w:ilvl="4">
+      <w:start w:val="1"/>
+      <w:numFmt w:val="bullet"/>
+      <w:lvlText w:val=""/>
+      <w:lvlJc w:val="left"/>
+      <w:pPr>
+        <w:tabs>
+          <w:tab w:val="num" w:pos="3545"/>
+        </w:tabs>
+        <w:ind w:left="3545" w:hanging="283"/>
+      </w:pPr>
+      <w:rPr>
+        <w:rFonts w:ascii="Symbol" w:hAnsi="Symbol" w:cs="Symbol" w:hint="default"/>
+      </w:rPr>
+    </w:lvl>
+    <w:lvl w:ilvl="5">
+      <w:start w:val="1"/>
+      <w:numFmt w:val="bullet"/>
+      <w:lvlText w:val=""/>
+      <w:lvlJc w:val="left"/>
+      <w:pPr>
+        <w:tabs>
+          <w:tab w:val="num" w:pos="4254"/>
+        </w:tabs>
+        <w:ind w:left="4254" w:hanging="283"/>
+      </w:pPr>
+      <w:rPr>
+        <w:rFonts w:ascii="Symbol" w:hAnsi="Symbol" w:cs="Symbol" w:hint="default"/>
+      </w:rPr>
+    </w:lvl>
+    <w:lvl w:ilvl="6">
+      <w:start w:val="1"/>
+      <w:numFmt w:val="bullet"/>
+      <w:lvlText w:val=""/>
+      <w:lvlJc w:val="left"/>
+      <w:pPr>
+        <w:tabs>
+          <w:tab w:val="num" w:pos="4963"/>
+        </w:tabs>
+        <w:ind w:left="4963" w:hanging="283"/>
+      </w:pPr>
+      <w:rPr>
+        <w:rFonts w:ascii="Symbol" w:hAnsi="Symbol" w:cs="Symbol" w:hint="default"/>
+      </w:rPr>
+    </w:lvl>
+    <w:lvl w:ilvl="7">
+      <w:start w:val="1"/>
+      <w:numFmt w:val="bullet"/>
+      <w:lvlText w:val=""/>
+      <w:lvlJc w:val="left"/>
+      <w:pPr>
+        <w:tabs>
+          <w:tab w:val="num" w:pos="5672"/>
+        </w:tabs>
+        <w:ind w:left="5672" w:hanging="283"/>
+      </w:pPr>
+      <w:rPr>
+        <w:rFonts w:ascii="Symbol" w:hAnsi="Symbol" w:cs="Symbol" w:hint="default"/>
+      </w:rPr>
+    </w:lvl>
+    <w:lvl w:ilvl="8">
+      <w:start w:val="1"/>
+      <w:numFmt w:val="bullet"/>
+      <w:lvlText w:val=""/>
+      <w:lvlJc w:val="left"/>
+      <w:pPr>
+        <w:tabs>
+          <w:tab w:val="num" w:pos="6381"/>
+        </w:tabs>
+        <w:ind w:left="6381" w:hanging="283"/>
+      </w:pPr>
+      <w:rPr>
+        <w:rFonts w:ascii="Symbol" w:hAnsi="Symbol" w:cs="Symbol" w:hint="default"/>
+      </w:rPr>
+    </w:lvl>
+  </w:abstractNum>
+  <w:abstractNum w:abstractNumId="2">
     <w:lvl w:ilvl="0">
       <w:start w:val="1"/>
       <w:numFmt w:val="decimal"/>
@@ -1009,6 +1829,7 @@
         </w:tabs>
         <w:ind w:left="709" w:hanging="283"/>
       </w:pPr>
+      <w:rPr/>
     </w:lvl>
     <w:lvl w:ilvl="1">
       <w:start w:val="1"/>
@@ -1131,10 +1952,7 @@
       </w:rPr>
     </w:lvl>
   </w:abstractNum>
-  <w:abstractNum w:abstractNumId="1" w15:restartNumberingAfterBreak="0">
-    <w:nsid w:val="19114645"/>
-    <w:multiLevelType w:val="multilevel"/>
-    <w:tmpl w:val="FA760524"/>
+  <w:abstractNum w:abstractNumId="3">
     <w:lvl w:ilvl="0">
       <w:start w:val="1"/>
       <w:numFmt w:val="decimal"/>
@@ -1146,6 +1964,7 @@
         </w:tabs>
         <w:ind w:left="709" w:hanging="283"/>
       </w:pPr>
+      <w:rPr/>
     </w:lvl>
     <w:lvl w:ilvl="1">
       <w:start w:val="1"/>
@@ -1268,10 +2087,279 @@
       </w:rPr>
     </w:lvl>
   </w:abstractNum>
-  <w:abstractNum w:abstractNumId="2" w15:restartNumberingAfterBreak="0">
-    <w:nsid w:val="5F8000D2"/>
-    <w:multiLevelType w:val="multilevel"/>
-    <w:tmpl w:val="4DE4AB6E"/>
+  <w:abstractNum w:abstractNumId="4">
+    <w:lvl w:ilvl="0">
+      <w:start w:val="1"/>
+      <w:numFmt w:val="decimal"/>
+      <w:lvlText w:val="%1."/>
+      <w:lvlJc w:val="left"/>
+      <w:pPr>
+        <w:tabs>
+          <w:tab w:val="num" w:pos="709"/>
+        </w:tabs>
+        <w:ind w:left="709" w:hanging="283"/>
+      </w:pPr>
+      <w:rPr/>
+    </w:lvl>
+    <w:lvl w:ilvl="1">
+      <w:start w:val="1"/>
+      <w:numFmt w:val="bullet"/>
+      <w:lvlText w:val=""/>
+      <w:lvlJc w:val="left"/>
+      <w:pPr>
+        <w:tabs>
+          <w:tab w:val="num" w:pos="1418"/>
+        </w:tabs>
+        <w:ind w:left="1418" w:hanging="283"/>
+      </w:pPr>
+      <w:rPr>
+        <w:rFonts w:ascii="Symbol" w:hAnsi="Symbol" w:cs="Symbol" w:hint="default"/>
+      </w:rPr>
+    </w:lvl>
+    <w:lvl w:ilvl="2">
+      <w:start w:val="1"/>
+      <w:numFmt w:val="bullet"/>
+      <w:lvlText w:val=""/>
+      <w:lvlJc w:val="left"/>
+      <w:pPr>
+        <w:tabs>
+          <w:tab w:val="num" w:pos="2127"/>
+        </w:tabs>
+        <w:ind w:left="2127" w:hanging="283"/>
+      </w:pPr>
+      <w:rPr>
+        <w:rFonts w:ascii="Symbol" w:hAnsi="Symbol" w:cs="Symbol" w:hint="default"/>
+      </w:rPr>
+    </w:lvl>
+    <w:lvl w:ilvl="3">
+      <w:start w:val="1"/>
+      <w:numFmt w:val="bullet"/>
+      <w:lvlText w:val=""/>
+      <w:lvlJc w:val="left"/>
+      <w:pPr>
+        <w:tabs>
+          <w:tab w:val="num" w:pos="2836"/>
+        </w:tabs>
+        <w:ind w:left="2836" w:hanging="283"/>
+      </w:pPr>
+      <w:rPr>
+        <w:rFonts w:ascii="Symbol" w:hAnsi="Symbol" w:cs="Symbol" w:hint="default"/>
+      </w:rPr>
+    </w:lvl>
+    <w:lvl w:ilvl="4">
+      <w:start w:val="1"/>
+      <w:numFmt w:val="bullet"/>
+      <w:lvlText w:val=""/>
+      <w:lvlJc w:val="left"/>
+      <w:pPr>
+        <w:tabs>
+          <w:tab w:val="num" w:pos="3545"/>
+        </w:tabs>
+        <w:ind w:left="3545" w:hanging="283"/>
+      </w:pPr>
+      <w:rPr>
+        <w:rFonts w:ascii="Symbol" w:hAnsi="Symbol" w:cs="Symbol" w:hint="default"/>
+      </w:rPr>
+    </w:lvl>
+    <w:lvl w:ilvl="5">
+      <w:start w:val="1"/>
+      <w:numFmt w:val="bullet"/>
+      <w:lvlText w:val=""/>
+      <w:lvlJc w:val="left"/>
+      <w:pPr>
+        <w:tabs>
+          <w:tab w:val="num" w:pos="4254"/>
+        </w:tabs>
+        <w:ind w:left="4254" w:hanging="283"/>
+      </w:pPr>
+      <w:rPr>
+        <w:rFonts w:ascii="Symbol" w:hAnsi="Symbol" w:cs="Symbol" w:hint="default"/>
+      </w:rPr>
+    </w:lvl>
+    <w:lvl w:ilvl="6">
+      <w:start w:val="1"/>
+      <w:numFmt w:val="bullet"/>
+      <w:lvlText w:val=""/>
+      <w:lvlJc w:val="left"/>
+      <w:pPr>
+        <w:tabs>
+          <w:tab w:val="num" w:pos="4963"/>
+        </w:tabs>
+        <w:ind w:left="4963" w:hanging="283"/>
+      </w:pPr>
+      <w:rPr>
+        <w:rFonts w:ascii="Symbol" w:hAnsi="Symbol" w:cs="Symbol" w:hint="default"/>
+      </w:rPr>
+    </w:lvl>
+    <w:lvl w:ilvl="7">
+      <w:start w:val="1"/>
+      <w:numFmt w:val="bullet"/>
+      <w:lvlText w:val=""/>
+      <w:lvlJc w:val="left"/>
+      <w:pPr>
+        <w:tabs>
+          <w:tab w:val="num" w:pos="5672"/>
+        </w:tabs>
+        <w:ind w:left="5672" w:hanging="283"/>
+      </w:pPr>
+      <w:rPr>
+        <w:rFonts w:ascii="Symbol" w:hAnsi="Symbol" w:cs="Symbol" w:hint="default"/>
+      </w:rPr>
+    </w:lvl>
+    <w:lvl w:ilvl="8">
+      <w:start w:val="1"/>
+      <w:numFmt w:val="bullet"/>
+      <w:lvlText w:val=""/>
+      <w:lvlJc w:val="left"/>
+      <w:pPr>
+        <w:tabs>
+          <w:tab w:val="num" w:pos="6381"/>
+        </w:tabs>
+        <w:ind w:left="6381" w:hanging="283"/>
+      </w:pPr>
+      <w:rPr>
+        <w:rFonts w:ascii="Symbol" w:hAnsi="Symbol" w:cs="Symbol" w:hint="default"/>
+      </w:rPr>
+    </w:lvl>
+  </w:abstractNum>
+  <w:abstractNum w:abstractNumId="5">
+    <w:lvl w:ilvl="0">
+      <w:start w:val="1"/>
+      <w:numFmt w:val="bullet"/>
+      <w:lvlText w:val=""/>
+      <w:lvlJc w:val="left"/>
+      <w:pPr>
+        <w:tabs>
+          <w:tab w:val="num" w:pos="709"/>
+        </w:tabs>
+        <w:ind w:left="709" w:hanging="283"/>
+      </w:pPr>
+      <w:rPr>
+        <w:rFonts w:ascii="Symbol" w:hAnsi="Symbol" w:cs="Symbol" w:hint="default"/>
+      </w:rPr>
+    </w:lvl>
+    <w:lvl w:ilvl="1">
+      <w:start w:val="1"/>
+      <w:numFmt w:val="bullet"/>
+      <w:lvlText w:val=""/>
+      <w:lvlJc w:val="left"/>
+      <w:pPr>
+        <w:tabs>
+          <w:tab w:val="num" w:pos="1418"/>
+        </w:tabs>
+        <w:ind w:left="1418" w:hanging="283"/>
+      </w:pPr>
+      <w:rPr>
+        <w:rFonts w:ascii="Symbol" w:hAnsi="Symbol" w:cs="Symbol" w:hint="default"/>
+      </w:rPr>
+    </w:lvl>
+    <w:lvl w:ilvl="2">
+      <w:start w:val="1"/>
+      <w:numFmt w:val="bullet"/>
+      <w:lvlText w:val=""/>
+      <w:lvlJc w:val="left"/>
+      <w:pPr>
+        <w:tabs>
+          <w:tab w:val="num" w:pos="2127"/>
+        </w:tabs>
+        <w:ind w:left="2127" w:hanging="283"/>
+      </w:pPr>
+      <w:rPr>
+        <w:rFonts w:ascii="Symbol" w:hAnsi="Symbol" w:cs="Symbol" w:hint="default"/>
+      </w:rPr>
+    </w:lvl>
+    <w:lvl w:ilvl="3">
+      <w:start w:val="1"/>
+      <w:numFmt w:val="bullet"/>
+      <w:lvlText w:val=""/>
+      <w:lvlJc w:val="left"/>
+      <w:pPr>
+        <w:tabs>
+          <w:tab w:val="num" w:pos="2836"/>
+        </w:tabs>
+        <w:ind w:left="2836" w:hanging="283"/>
+      </w:pPr>
+      <w:rPr>
+        <w:rFonts w:ascii="Symbol" w:hAnsi="Symbol" w:cs="Symbol" w:hint="default"/>
+      </w:rPr>
+    </w:lvl>
+    <w:lvl w:ilvl="4">
+      <w:start w:val="1"/>
+      <w:numFmt w:val="bullet"/>
+      <w:lvlText w:val=""/>
+      <w:lvlJc w:val="left"/>
+      <w:pPr>
+        <w:tabs>
+          <w:tab w:val="num" w:pos="3545"/>
+        </w:tabs>
+        <w:ind w:left="3545" w:hanging="283"/>
+      </w:pPr>
+      <w:rPr>
+        <w:rFonts w:ascii="Symbol" w:hAnsi="Symbol" w:cs="Symbol" w:hint="default"/>
+      </w:rPr>
+    </w:lvl>
+    <w:lvl w:ilvl="5">
+      <w:start w:val="1"/>
+      <w:numFmt w:val="bullet"/>
+      <w:lvlText w:val=""/>
+      <w:lvlJc w:val="left"/>
+      <w:pPr>
+        <w:tabs>
+          <w:tab w:val="num" w:pos="4254"/>
+        </w:tabs>
+        <w:ind w:left="4254" w:hanging="283"/>
+      </w:pPr>
+      <w:rPr>
+        <w:rFonts w:ascii="Symbol" w:hAnsi="Symbol" w:cs="Symbol" w:hint="default"/>
+      </w:rPr>
+    </w:lvl>
+    <w:lvl w:ilvl="6">
+      <w:start w:val="1"/>
+      <w:numFmt w:val="bullet"/>
+      <w:lvlText w:val=""/>
+      <w:lvlJc w:val="left"/>
+      <w:pPr>
+        <w:tabs>
+          <w:tab w:val="num" w:pos="4963"/>
+        </w:tabs>
+        <w:ind w:left="4963" w:hanging="283"/>
+      </w:pPr>
+      <w:rPr>
+        <w:rFonts w:ascii="Symbol" w:hAnsi="Symbol" w:cs="Symbol" w:hint="default"/>
+      </w:rPr>
+    </w:lvl>
+    <w:lvl w:ilvl="7">
+      <w:start w:val="1"/>
+      <w:numFmt w:val="bullet"/>
+      <w:lvlText w:val=""/>
+      <w:lvlJc w:val="left"/>
+      <w:pPr>
+        <w:tabs>
+          <w:tab w:val="num" w:pos="5672"/>
+        </w:tabs>
+        <w:ind w:left="5672" w:hanging="283"/>
+      </w:pPr>
+      <w:rPr>
+        <w:rFonts w:ascii="Symbol" w:hAnsi="Symbol" w:cs="Symbol" w:hint="default"/>
+      </w:rPr>
+    </w:lvl>
+    <w:lvl w:ilvl="8">
+      <w:start w:val="1"/>
+      <w:numFmt w:val="bullet"/>
+      <w:lvlText w:val=""/>
+      <w:lvlJc w:val="left"/>
+      <w:pPr>
+        <w:tabs>
+          <w:tab w:val="num" w:pos="6381"/>
+        </w:tabs>
+        <w:ind w:left="6381" w:hanging="283"/>
+      </w:pPr>
+      <w:rPr>
+        <w:rFonts w:ascii="Symbol" w:hAnsi="Symbol" w:cs="Symbol" w:hint="default"/>
+      </w:rPr>
+    </w:lvl>
+  </w:abstractNum>
+  <w:abstractNum w:abstractNumId="6">
     <w:lvl w:ilvl="0">
       <w:start w:val="1"/>
       <w:numFmt w:val="none"/>
@@ -1282,7 +2370,7 @@
         <w:tabs>
           <w:tab w:val="num" w:pos="0"/>
         </w:tabs>
-        <w:ind w:left="0" w:firstLine="0"/>
+        <w:ind w:left="0" w:hanging="0"/>
       </w:pPr>
     </w:lvl>
     <w:lvl w:ilvl="1">
@@ -1295,7 +2383,7 @@
         <w:tabs>
           <w:tab w:val="num" w:pos="0"/>
         </w:tabs>
-        <w:ind w:left="0" w:firstLine="0"/>
+        <w:ind w:left="0" w:hanging="0"/>
       </w:pPr>
     </w:lvl>
     <w:lvl w:ilvl="2">
@@ -1308,7 +2396,7 @@
         <w:tabs>
           <w:tab w:val="num" w:pos="0"/>
         </w:tabs>
-        <w:ind w:left="0" w:firstLine="0"/>
+        <w:ind w:left="0" w:hanging="0"/>
       </w:pPr>
     </w:lvl>
     <w:lvl w:ilvl="3">
@@ -1321,7 +2409,7 @@
         <w:tabs>
           <w:tab w:val="num" w:pos="0"/>
         </w:tabs>
-        <w:ind w:left="0" w:firstLine="0"/>
+        <w:ind w:left="0" w:hanging="0"/>
       </w:pPr>
     </w:lvl>
     <w:lvl w:ilvl="4">
@@ -1334,7 +2422,7 @@
         <w:tabs>
           <w:tab w:val="num" w:pos="0"/>
         </w:tabs>
-        <w:ind w:left="0" w:firstLine="0"/>
+        <w:ind w:left="0" w:hanging="0"/>
       </w:pPr>
     </w:lvl>
     <w:lvl w:ilvl="5">
@@ -1347,7 +2435,7 @@
         <w:tabs>
           <w:tab w:val="num" w:pos="0"/>
         </w:tabs>
-        <w:ind w:left="0" w:firstLine="0"/>
+        <w:ind w:left="0" w:hanging="0"/>
       </w:pPr>
     </w:lvl>
     <w:lvl w:ilvl="6">
@@ -1360,7 +2448,7 @@
         <w:tabs>
           <w:tab w:val="num" w:pos="0"/>
         </w:tabs>
-        <w:ind w:left="0" w:firstLine="0"/>
+        <w:ind w:left="0" w:hanging="0"/>
       </w:pPr>
     </w:lvl>
     <w:lvl w:ilvl="7">
@@ -1373,7 +2461,7 @@
         <w:tabs>
           <w:tab w:val="num" w:pos="0"/>
         </w:tabs>
-        <w:ind w:left="0" w:firstLine="0"/>
+        <w:ind w:left="0" w:hanging="0"/>
       </w:pPr>
     </w:lvl>
     <w:lvl w:ilvl="8">
@@ -1386,171 +2474,37 @@
         <w:tabs>
           <w:tab w:val="num" w:pos="0"/>
         </w:tabs>
-        <w:ind w:left="0" w:firstLine="0"/>
+        <w:ind w:left="0" w:hanging="0"/>
       </w:pPr>
     </w:lvl>
   </w:abstractNum>
-  <w:abstractNum w:abstractNumId="3" w15:restartNumberingAfterBreak="0">
-    <w:nsid w:val="76F307DB"/>
-    <w:multiLevelType w:val="multilevel"/>
-    <w:tmpl w:val="02361D14"/>
-    <w:lvl w:ilvl="0">
-      <w:start w:val="1"/>
-      <w:numFmt w:val="bullet"/>
-      <w:lvlText w:val=""/>
-      <w:lvlJc w:val="left"/>
-      <w:pPr>
-        <w:tabs>
-          <w:tab w:val="num" w:pos="709"/>
-        </w:tabs>
-        <w:ind w:left="709" w:hanging="283"/>
-      </w:pPr>
-      <w:rPr>
-        <w:rFonts w:ascii="Symbol" w:hAnsi="Symbol" w:cs="Symbol" w:hint="default"/>
-      </w:rPr>
-    </w:lvl>
-    <w:lvl w:ilvl="1">
-      <w:start w:val="1"/>
-      <w:numFmt w:val="bullet"/>
-      <w:lvlText w:val=""/>
-      <w:lvlJc w:val="left"/>
-      <w:pPr>
-        <w:tabs>
-          <w:tab w:val="num" w:pos="1418"/>
-        </w:tabs>
-        <w:ind w:left="1418" w:hanging="283"/>
-      </w:pPr>
-      <w:rPr>
-        <w:rFonts w:ascii="Symbol" w:hAnsi="Symbol" w:cs="Symbol" w:hint="default"/>
-      </w:rPr>
-    </w:lvl>
-    <w:lvl w:ilvl="2">
-      <w:start w:val="1"/>
-      <w:numFmt w:val="bullet"/>
-      <w:lvlText w:val=""/>
-      <w:lvlJc w:val="left"/>
-      <w:pPr>
-        <w:tabs>
-          <w:tab w:val="num" w:pos="2127"/>
-        </w:tabs>
-        <w:ind w:left="2127" w:hanging="283"/>
-      </w:pPr>
-      <w:rPr>
-        <w:rFonts w:ascii="Symbol" w:hAnsi="Symbol" w:cs="Symbol" w:hint="default"/>
-      </w:rPr>
-    </w:lvl>
-    <w:lvl w:ilvl="3">
-      <w:start w:val="1"/>
-      <w:numFmt w:val="bullet"/>
-      <w:lvlText w:val=""/>
-      <w:lvlJc w:val="left"/>
-      <w:pPr>
-        <w:tabs>
-          <w:tab w:val="num" w:pos="2836"/>
-        </w:tabs>
-        <w:ind w:left="2836" w:hanging="283"/>
-      </w:pPr>
-      <w:rPr>
-        <w:rFonts w:ascii="Symbol" w:hAnsi="Symbol" w:cs="Symbol" w:hint="default"/>
-      </w:rPr>
-    </w:lvl>
-    <w:lvl w:ilvl="4">
-      <w:start w:val="1"/>
-      <w:numFmt w:val="bullet"/>
-      <w:lvlText w:val=""/>
-      <w:lvlJc w:val="left"/>
-      <w:pPr>
-        <w:tabs>
-          <w:tab w:val="num" w:pos="3545"/>
-        </w:tabs>
-        <w:ind w:left="3545" w:hanging="283"/>
-      </w:pPr>
-      <w:rPr>
-        <w:rFonts w:ascii="Symbol" w:hAnsi="Symbol" w:cs="Symbol" w:hint="default"/>
-      </w:rPr>
-    </w:lvl>
-    <w:lvl w:ilvl="5">
-      <w:start w:val="1"/>
-      <w:numFmt w:val="bullet"/>
-      <w:lvlText w:val=""/>
-      <w:lvlJc w:val="left"/>
-      <w:pPr>
-        <w:tabs>
-          <w:tab w:val="num" w:pos="4254"/>
-        </w:tabs>
-        <w:ind w:left="4254" w:hanging="283"/>
-      </w:pPr>
-      <w:rPr>
-        <w:rFonts w:ascii="Symbol" w:hAnsi="Symbol" w:cs="Symbol" w:hint="default"/>
-      </w:rPr>
-    </w:lvl>
-    <w:lvl w:ilvl="6">
-      <w:start w:val="1"/>
-      <w:numFmt w:val="bullet"/>
-      <w:lvlText w:val=""/>
-      <w:lvlJc w:val="left"/>
-      <w:pPr>
-        <w:tabs>
-          <w:tab w:val="num" w:pos="4963"/>
-        </w:tabs>
-        <w:ind w:left="4963" w:hanging="283"/>
-      </w:pPr>
-      <w:rPr>
-        <w:rFonts w:ascii="Symbol" w:hAnsi="Symbol" w:cs="Symbol" w:hint="default"/>
-      </w:rPr>
-    </w:lvl>
-    <w:lvl w:ilvl="7">
-      <w:start w:val="1"/>
-      <w:numFmt w:val="bullet"/>
-      <w:lvlText w:val=""/>
-      <w:lvlJc w:val="left"/>
-      <w:pPr>
-        <w:tabs>
-          <w:tab w:val="num" w:pos="5672"/>
-        </w:tabs>
-        <w:ind w:left="5672" w:hanging="283"/>
-      </w:pPr>
-      <w:rPr>
-        <w:rFonts w:ascii="Symbol" w:hAnsi="Symbol" w:cs="Symbol" w:hint="default"/>
-      </w:rPr>
-    </w:lvl>
-    <w:lvl w:ilvl="8">
-      <w:start w:val="1"/>
-      <w:numFmt w:val="bullet"/>
-      <w:lvlText w:val=""/>
-      <w:lvlJc w:val="left"/>
-      <w:pPr>
-        <w:tabs>
-          <w:tab w:val="num" w:pos="6381"/>
-        </w:tabs>
-        <w:ind w:left="6381" w:hanging="283"/>
-      </w:pPr>
-      <w:rPr>
-        <w:rFonts w:ascii="Symbol" w:hAnsi="Symbol" w:cs="Symbol" w:hint="default"/>
-      </w:rPr>
-    </w:lvl>
-  </w:abstractNum>
-  <w:num w:numId="1" w16cid:durableId="1791242830">
+  <w:num w:numId="1">
+    <w:abstractNumId w:val="1"/>
+  </w:num>
+  <w:num w:numId="2">
+    <w:abstractNumId w:val="2"/>
+  </w:num>
+  <w:num w:numId="3">
     <w:abstractNumId w:val="3"/>
   </w:num>
-  <w:num w:numId="2" w16cid:durableId="1419714181">
-    <w:abstractNumId w:val="1"/>
+  <w:num w:numId="4">
+    <w:abstractNumId w:val="4"/>
   </w:num>
-  <w:num w:numId="3" w16cid:durableId="1519855941">
-    <w:abstractNumId w:val="0"/>
+  <w:num w:numId="5">
+    <w:abstractNumId w:val="5"/>
   </w:num>
-  <w:num w:numId="4" w16cid:durableId="1776948564">
-    <w:abstractNumId w:val="2"/>
+  <w:num w:numId="6">
+    <w:abstractNumId w:val="6"/>
   </w:num>
 </w:numbering>
 </file>
 
 <file path=word/styles.xml><?xml version="1.0" encoding="utf-8"?>
-<w:styles xmlns:mc="http://schemas.openxmlformats.org/markup-compatibility/2006" xmlns:r="http://schemas.openxmlformats.org/officeDocument/2006/relationships" xmlns:w="http://schemas.openxmlformats.org/wordprocessingml/2006/main" xmlns:w14="http://schemas.microsoft.com/office/word/2010/wordml" xmlns:w15="http://schemas.microsoft.com/office/word/2012/wordml" xmlns:w16cex="http://schemas.microsoft.com/office/word/2018/wordml/cex" xmlns:w16cid="http://schemas.microsoft.com/office/word/2016/wordml/cid" xmlns:w16="http://schemas.microsoft.com/office/word/2018/wordml" xmlns:w16du="http://schemas.microsoft.com/office/word/2023/wordml/word16du" xmlns:w16sdtdh="http://schemas.microsoft.com/office/word/2020/wordml/sdtdatahash" xmlns:w16se="http://schemas.microsoft.com/office/word/2015/wordml/symex" mc:Ignorable="w14 w15 w16se w16cid w16 w16cex w16sdtdh w16du">
+<w:styles xmlns:w="http://schemas.openxmlformats.org/wordprocessingml/2006/main" xmlns:w14="http://schemas.microsoft.com/office/word/2010/wordml" xmlns:mc="http://schemas.openxmlformats.org/markup-compatibility/2006" mc:Ignorable="w14">
   <w:docDefaults>
     <w:rPrDefault>
       <w:rPr>
-        <w:rFonts w:asciiTheme="minorHAnsi" w:eastAsiaTheme="minorHAnsi" w:hAnsiTheme="minorHAnsi" w:cstheme="minorBidi"/>
+        <w:rFonts w:ascii="Aptos" w:hAnsi="Aptos" w:eastAsia="Aptos" w:cs="" w:asciiTheme="minorHAnsi" w:cstheme="minorBidi" w:eastAsiaTheme="minorHAnsi" w:hAnsiTheme="minorHAnsi"/>
         <w:kern w:val="2"/>
         <w:sz w:val="22"/>
         <w:szCs w:val="22"/>
@@ -1560,21 +2514,21 @@
     </w:rPrDefault>
     <w:pPrDefault>
       <w:pPr>
-        <w:suppressAutoHyphens/>
+        <w:suppressAutoHyphens w:val="true"/>
       </w:pPr>
     </w:pPrDefault>
   </w:docDefaults>
   <w:latentStyles w:defLockedState="0" w:defUIPriority="99" w:defSemiHidden="0" w:defUnhideWhenUsed="0" w:defQFormat="0" w:count="376">
     <w:lsdException w:name="Normal" w:uiPriority="0" w:qFormat="1"/>
     <w:lsdException w:name="heading 1" w:uiPriority="9" w:qFormat="1"/>
-    <w:lsdException w:name="heading 2" w:semiHidden="1" w:uiPriority="9" w:unhideWhenUsed="1" w:qFormat="1"/>
-    <w:lsdException w:name="heading 3" w:semiHidden="1" w:uiPriority="9" w:unhideWhenUsed="1" w:qFormat="1"/>
-    <w:lsdException w:name="heading 4" w:semiHidden="1" w:uiPriority="9" w:unhideWhenUsed="1" w:qFormat="1"/>
-    <w:lsdException w:name="heading 5" w:semiHidden="1" w:uiPriority="9" w:unhideWhenUsed="1" w:qFormat="1"/>
-    <w:lsdException w:name="heading 6" w:semiHidden="1" w:uiPriority="9" w:unhideWhenUsed="1" w:qFormat="1"/>
-    <w:lsdException w:name="heading 7" w:semiHidden="1" w:uiPriority="9" w:unhideWhenUsed="1" w:qFormat="1"/>
-    <w:lsdException w:name="heading 8" w:semiHidden="1" w:uiPriority="9" w:unhideWhenUsed="1" w:qFormat="1"/>
-    <w:lsdException w:name="heading 9" w:semiHidden="1" w:uiPriority="9" w:unhideWhenUsed="1" w:qFormat="1"/>
+    <w:lsdException w:name="heading 2" w:uiPriority="9" w:semiHidden="1" w:unhideWhenUsed="1" w:qFormat="1"/>
+    <w:lsdException w:name="heading 3" w:uiPriority="9" w:semiHidden="1" w:unhideWhenUsed="1" w:qFormat="1"/>
+    <w:lsdException w:name="heading 4" w:uiPriority="9" w:semiHidden="1" w:unhideWhenUsed="1" w:qFormat="1"/>
+    <w:lsdException w:name="heading 5" w:uiPriority="9" w:semiHidden="1" w:unhideWhenUsed="1" w:qFormat="1"/>
+    <w:lsdException w:name="heading 6" w:uiPriority="9" w:semiHidden="1" w:unhideWhenUsed="1" w:qFormat="1"/>
+    <w:lsdException w:name="heading 7" w:uiPriority="9" w:semiHidden="1" w:unhideWhenUsed="1" w:qFormat="1"/>
+    <w:lsdException w:name="heading 8" w:uiPriority="9" w:semiHidden="1" w:unhideWhenUsed="1" w:qFormat="1"/>
+    <w:lsdException w:name="heading 9" w:uiPriority="9" w:semiHidden="1" w:unhideWhenUsed="1" w:qFormat="1"/>
     <w:lsdException w:name="index 1" w:semiHidden="1" w:unhideWhenUsed="1"/>
     <w:lsdException w:name="index 2" w:semiHidden="1" w:unhideWhenUsed="1"/>
     <w:lsdException w:name="index 3" w:semiHidden="1" w:unhideWhenUsed="1"/>
@@ -1584,22 +2538,22 @@
     <w:lsdException w:name="index 7" w:semiHidden="1" w:unhideWhenUsed="1"/>
     <w:lsdException w:name="index 8" w:semiHidden="1" w:unhideWhenUsed="1"/>
     <w:lsdException w:name="index 9" w:semiHidden="1" w:unhideWhenUsed="1"/>
-    <w:lsdException w:name="toc 1" w:semiHidden="1" w:uiPriority="39" w:unhideWhenUsed="1"/>
-    <w:lsdException w:name="toc 2" w:semiHidden="1" w:uiPriority="39" w:unhideWhenUsed="1"/>
-    <w:lsdException w:name="toc 3" w:semiHidden="1" w:uiPriority="39" w:unhideWhenUsed="1"/>
-    <w:lsdException w:name="toc 4" w:semiHidden="1" w:uiPriority="39" w:unhideWhenUsed="1"/>
-    <w:lsdException w:name="toc 5" w:semiHidden="1" w:uiPriority="39" w:unhideWhenUsed="1"/>
-    <w:lsdException w:name="toc 6" w:semiHidden="1" w:uiPriority="39" w:unhideWhenUsed="1"/>
-    <w:lsdException w:name="toc 7" w:semiHidden="1" w:uiPriority="39" w:unhideWhenUsed="1"/>
-    <w:lsdException w:name="toc 8" w:semiHidden="1" w:uiPriority="39" w:unhideWhenUsed="1"/>
-    <w:lsdException w:name="toc 9" w:semiHidden="1" w:uiPriority="39" w:unhideWhenUsed="1"/>
+    <w:lsdException w:name="toc 1" w:uiPriority="39" w:semiHidden="1" w:unhideWhenUsed="1"/>
+    <w:lsdException w:name="toc 2" w:uiPriority="39" w:semiHidden="1" w:unhideWhenUsed="1"/>
+    <w:lsdException w:name="toc 3" w:uiPriority="39" w:semiHidden="1" w:unhideWhenUsed="1"/>
+    <w:lsdException w:name="toc 4" w:uiPriority="39" w:semiHidden="1" w:unhideWhenUsed="1"/>
+    <w:lsdException w:name="toc 5" w:uiPriority="39" w:semiHidden="1" w:unhideWhenUsed="1"/>
+    <w:lsdException w:name="toc 6" w:uiPriority="39" w:semiHidden="1" w:unhideWhenUsed="1"/>
+    <w:lsdException w:name="toc 7" w:uiPriority="39" w:semiHidden="1" w:unhideWhenUsed="1"/>
+    <w:lsdException w:name="toc 8" w:uiPriority="39" w:semiHidden="1" w:unhideWhenUsed="1"/>
+    <w:lsdException w:name="toc 9" w:uiPriority="39" w:semiHidden="1" w:unhideWhenUsed="1"/>
     <w:lsdException w:name="Normal Indent" w:semiHidden="1" w:unhideWhenUsed="1"/>
     <w:lsdException w:name="footnote text" w:semiHidden="1" w:unhideWhenUsed="1"/>
     <w:lsdException w:name="annotation text" w:semiHidden="1" w:unhideWhenUsed="1"/>
     <w:lsdException w:name="header" w:semiHidden="1" w:unhideWhenUsed="1"/>
     <w:lsdException w:name="footer" w:semiHidden="1" w:unhideWhenUsed="1"/>
     <w:lsdException w:name="index heading" w:semiHidden="1" w:unhideWhenUsed="1"/>
-    <w:lsdException w:name="caption" w:semiHidden="1" w:uiPriority="35" w:unhideWhenUsed="1" w:qFormat="1"/>
+    <w:lsdException w:name="caption" w:uiPriority="35" w:semiHidden="1" w:unhideWhenUsed="1" w:qFormat="1"/>
     <w:lsdException w:name="table of figures" w:semiHidden="1" w:unhideWhenUsed="1"/>
     <w:lsdException w:name="envelope address" w:semiHidden="1" w:unhideWhenUsed="1"/>
     <w:lsdException w:name="envelope return" w:semiHidden="1" w:unhideWhenUsed="1"/>
@@ -1630,7 +2584,7 @@
     <w:lsdException w:name="Title" w:uiPriority="10" w:qFormat="1"/>
     <w:lsdException w:name="Closing" w:semiHidden="1" w:unhideWhenUsed="1"/>
     <w:lsdException w:name="Signature" w:semiHidden="1" w:unhideWhenUsed="1"/>
-    <w:lsdException w:name="Default Paragraph Font" w:semiHidden="1" w:uiPriority="1" w:unhideWhenUsed="1"/>
+    <w:lsdException w:name="Default Paragraph Font" w:uiPriority="1" w:semiHidden="1" w:unhideWhenUsed="1"/>
     <w:lsdException w:name="Body Text" w:semiHidden="1" w:unhideWhenUsed="1"/>
     <w:lsdException w:name="Body Text Indent" w:semiHidden="1" w:unhideWhenUsed="1"/>
     <w:lsdException w:name="List Continue" w:semiHidden="1" w:unhideWhenUsed="1"/>
@@ -1830,8 +2784,8 @@
     <w:lsdException w:name="Subtle Reference" w:uiPriority="31" w:qFormat="1"/>
     <w:lsdException w:name="Intense Reference" w:uiPriority="32" w:qFormat="1"/>
     <w:lsdException w:name="Book Title" w:uiPriority="33" w:qFormat="1"/>
-    <w:lsdException w:name="Bibliography" w:semiHidden="1" w:uiPriority="37" w:unhideWhenUsed="1"/>
-    <w:lsdException w:name="TOC Heading" w:semiHidden="1" w:uiPriority="39" w:unhideWhenUsed="1" w:qFormat="1"/>
+    <w:lsdException w:name="Bibliography" w:uiPriority="37" w:semiHidden="1" w:unhideWhenUsed="1"/>
+    <w:lsdException w:name="TOC Heading" w:uiPriority="39" w:semiHidden="1" w:unhideWhenUsed="1" w:qFormat="1"/>
     <w:lsdException w:name="Plain Table 1" w:uiPriority="41"/>
     <w:lsdException w:name="Plain Table 2" w:uiPriority="42"/>
     <w:lsdException w:name="Plain Table 3" w:uiPriority="43"/>
@@ -1942,36 +2896,49 @@
     <w:lsdException w:name="Unresolved Mention" w:semiHidden="1" w:unhideWhenUsed="1"/>
     <w:lsdException w:name="Smart Link" w:semiHidden="1" w:unhideWhenUsed="1"/>
   </w:latentStyles>
-  <w:style w:type="paragraph" w:default="1" w:styleId="Normal">
+  <w:style w:type="paragraph" w:styleId="Normal" w:default="1">
     <w:name w:val="Normal"/>
     <w:qFormat/>
     <w:pPr>
-      <w:spacing w:after="160" w:line="259" w:lineRule="auto"/>
+      <w:widowControl/>
+      <w:suppressAutoHyphens w:val="true"/>
+      <w:bidi w:val="0"/>
+      <w:spacing w:lineRule="auto" w:line="259" w:before="0" w:after="160"/>
+      <w:jc w:val="left"/>
     </w:pPr>
+    <w:rPr>
+      <w:rFonts w:ascii="Aptos" w:hAnsi="Aptos" w:eastAsia="Aptos" w:cs="" w:asciiTheme="minorHAnsi" w:cstheme="minorBidi" w:eastAsiaTheme="minorHAnsi" w:hAnsiTheme="minorHAnsi"/>
+      <w:color w:val="auto"/>
+      <w:kern w:val="2"/>
+      <w:sz w:val="22"/>
+      <w:szCs w:val="22"/>
+      <w:lang w:val="en-US" w:eastAsia="en-US" w:bidi="ar-SA"/>
+      <w14:ligatures w14:val="standardContextual"/>
+    </w:rPr>
   </w:style>
   <w:style w:type="paragraph" w:styleId="Heading1">
-    <w:name w:val="heading 1"/>
+    <w:name w:val="Heading 1"/>
     <w:basedOn w:val="Normal"/>
     <w:next w:val="Normal"/>
     <w:link w:val="Heading1Char"/>
     <w:uiPriority w:val="9"/>
     <w:qFormat/>
-    <w:rsid w:val="003B702C"/>
+    <w:rsid w:val="003b702c"/>
     <w:pPr>
-      <w:keepNext/>
+      <w:keepNext w:val="true"/>
       <w:keepLines/>
       <w:spacing w:before="360" w:after="80"/>
       <w:outlineLvl w:val="0"/>
     </w:pPr>
     <w:rPr>
-      <w:rFonts w:asciiTheme="majorHAnsi" w:eastAsiaTheme="majorEastAsia" w:hAnsiTheme="majorHAnsi" w:cstheme="majorBidi"/>
-      <w:color w:val="0F4761" w:themeColor="accent1" w:themeShade="BF"/>
+      <w:rFonts w:ascii="Aptos Display" w:hAnsi="Aptos Display" w:eastAsia="" w:cs="" w:asciiTheme="majorHAnsi" w:cstheme="majorBidi" w:eastAsiaTheme="majorEastAsia" w:hAnsiTheme="majorHAnsi"/>
+      <w:color w:val="0F4761" w:themeColor="accent1" w:themeShade="bf"/>
       <w:sz w:val="40"/>
       <w:szCs w:val="40"/>
     </w:rPr>
   </w:style>
   <w:style w:type="paragraph" w:styleId="Heading2">
-    <w:name w:val="heading 2"/>
+    <w:name w:val="Heading 2"/>
     <w:basedOn w:val="Normal"/>
     <w:next w:val="Normal"/>
     <w:link w:val="Heading2Char"/>
@@ -1979,22 +2946,22 @@
     <w:semiHidden/>
     <w:unhideWhenUsed/>
     <w:qFormat/>
-    <w:rsid w:val="003B702C"/>
+    <w:rsid w:val="003b702c"/>
     <w:pPr>
-      <w:keepNext/>
+      <w:keepNext w:val="true"/>
       <w:keepLines/>
       <w:spacing w:before="160" w:after="80"/>
       <w:outlineLvl w:val="1"/>
     </w:pPr>
     <w:rPr>
-      <w:rFonts w:asciiTheme="majorHAnsi" w:eastAsiaTheme="majorEastAsia" w:hAnsiTheme="majorHAnsi" w:cstheme="majorBidi"/>
-      <w:color w:val="0F4761" w:themeColor="accent1" w:themeShade="BF"/>
+      <w:rFonts w:ascii="Aptos Display" w:hAnsi="Aptos Display" w:eastAsia="" w:cs="" w:asciiTheme="majorHAnsi" w:cstheme="majorBidi" w:eastAsiaTheme="majorEastAsia" w:hAnsiTheme="majorHAnsi"/>
+      <w:color w:val="0F4761" w:themeColor="accent1" w:themeShade="bf"/>
       <w:sz w:val="32"/>
       <w:szCs w:val="32"/>
     </w:rPr>
   </w:style>
   <w:style w:type="paragraph" w:styleId="Heading3">
-    <w:name w:val="heading 3"/>
+    <w:name w:val="Heading 3"/>
     <w:basedOn w:val="Normal"/>
     <w:next w:val="Normal"/>
     <w:link w:val="Heading3Char"/>
@@ -2002,22 +2969,22 @@
     <w:semiHidden/>
     <w:unhideWhenUsed/>
     <w:qFormat/>
-    <w:rsid w:val="003B702C"/>
+    <w:rsid w:val="003b702c"/>
     <w:pPr>
-      <w:keepNext/>
+      <w:keepNext w:val="true"/>
       <w:keepLines/>
       <w:spacing w:before="160" w:after="80"/>
       <w:outlineLvl w:val="2"/>
     </w:pPr>
     <w:rPr>
-      <w:rFonts w:eastAsiaTheme="majorEastAsia" w:cstheme="majorBidi"/>
-      <w:color w:val="0F4761" w:themeColor="accent1" w:themeShade="BF"/>
+      <w:rFonts w:eastAsia="" w:cs="" w:cstheme="majorBidi" w:eastAsiaTheme="majorEastAsia"/>
+      <w:color w:val="0F4761" w:themeColor="accent1" w:themeShade="bf"/>
       <w:sz w:val="28"/>
       <w:szCs w:val="28"/>
     </w:rPr>
   </w:style>
   <w:style w:type="paragraph" w:styleId="Heading4">
-    <w:name w:val="heading 4"/>
+    <w:name w:val="Heading 4"/>
     <w:basedOn w:val="Normal"/>
     <w:next w:val="Normal"/>
     <w:link w:val="Heading4Char"/>
@@ -2025,22 +2992,22 @@
     <w:semiHidden/>
     <w:unhideWhenUsed/>
     <w:qFormat/>
-    <w:rsid w:val="003B702C"/>
+    <w:rsid w:val="003b702c"/>
     <w:pPr>
-      <w:keepNext/>
+      <w:keepNext w:val="true"/>
       <w:keepLines/>
       <w:spacing w:before="80" w:after="40"/>
       <w:outlineLvl w:val="3"/>
     </w:pPr>
     <w:rPr>
-      <w:rFonts w:eastAsiaTheme="majorEastAsia" w:cstheme="majorBidi"/>
+      <w:rFonts w:eastAsia="" w:cs="" w:cstheme="majorBidi" w:eastAsiaTheme="majorEastAsia"/>
       <w:i/>
       <w:iCs/>
-      <w:color w:val="0F4761" w:themeColor="accent1" w:themeShade="BF"/>
+      <w:color w:val="0F4761" w:themeColor="accent1" w:themeShade="bf"/>
     </w:rPr>
   </w:style>
   <w:style w:type="paragraph" w:styleId="Heading5">
-    <w:name w:val="heading 5"/>
+    <w:name w:val="Heading 5"/>
     <w:basedOn w:val="Normal"/>
     <w:next w:val="Normal"/>
     <w:link w:val="Heading5Char"/>
@@ -2048,20 +3015,20 @@
     <w:semiHidden/>
     <w:unhideWhenUsed/>
     <w:qFormat/>
-    <w:rsid w:val="003B702C"/>
+    <w:rsid w:val="003b702c"/>
     <w:pPr>
-      <w:keepNext/>
+      <w:keepNext w:val="true"/>
       <w:keepLines/>
       <w:spacing w:before="80" w:after="40"/>
       <w:outlineLvl w:val="4"/>
     </w:pPr>
     <w:rPr>
-      <w:rFonts w:eastAsiaTheme="majorEastAsia" w:cstheme="majorBidi"/>
-      <w:color w:val="0F4761" w:themeColor="accent1" w:themeShade="BF"/>
+      <w:rFonts w:eastAsia="" w:cs="" w:cstheme="majorBidi" w:eastAsiaTheme="majorEastAsia"/>
+      <w:color w:val="0F4761" w:themeColor="accent1" w:themeShade="bf"/>
     </w:rPr>
   </w:style>
   <w:style w:type="paragraph" w:styleId="Heading6">
-    <w:name w:val="heading 6"/>
+    <w:name w:val="Heading 6"/>
     <w:basedOn w:val="Normal"/>
     <w:next w:val="Normal"/>
     <w:link w:val="Heading6Char"/>
@@ -2069,22 +3036,22 @@
     <w:semiHidden/>
     <w:unhideWhenUsed/>
     <w:qFormat/>
-    <w:rsid w:val="003B702C"/>
+    <w:rsid w:val="003b702c"/>
     <w:pPr>
-      <w:keepNext/>
+      <w:keepNext w:val="true"/>
       <w:keepLines/>
       <w:spacing w:before="40" w:after="0"/>
       <w:outlineLvl w:val="5"/>
     </w:pPr>
     <w:rPr>
-      <w:rFonts w:eastAsiaTheme="majorEastAsia" w:cstheme="majorBidi"/>
+      <w:rFonts w:eastAsia="" w:cs="" w:cstheme="majorBidi" w:eastAsiaTheme="majorEastAsia"/>
       <w:i/>
       <w:iCs/>
-      <w:color w:val="595959" w:themeColor="text1" w:themeTint="A6"/>
+      <w:color w:val="595959" w:themeColor="text1" w:themeTint="a6"/>
     </w:rPr>
   </w:style>
   <w:style w:type="paragraph" w:styleId="Heading7">
-    <w:name w:val="heading 7"/>
+    <w:name w:val="Heading 7"/>
     <w:basedOn w:val="Normal"/>
     <w:next w:val="Normal"/>
     <w:link w:val="Heading7Char"/>
@@ -2092,20 +3059,20 @@
     <w:semiHidden/>
     <w:unhideWhenUsed/>
     <w:qFormat/>
-    <w:rsid w:val="003B702C"/>
+    <w:rsid w:val="003b702c"/>
     <w:pPr>
-      <w:keepNext/>
+      <w:keepNext w:val="true"/>
       <w:keepLines/>
       <w:spacing w:before="40" w:after="0"/>
       <w:outlineLvl w:val="6"/>
     </w:pPr>
     <w:rPr>
-      <w:rFonts w:eastAsiaTheme="majorEastAsia" w:cstheme="majorBidi"/>
-      <w:color w:val="595959" w:themeColor="text1" w:themeTint="A6"/>
+      <w:rFonts w:eastAsia="" w:cs="" w:cstheme="majorBidi" w:eastAsiaTheme="majorEastAsia"/>
+      <w:color w:val="595959" w:themeColor="text1" w:themeTint="a6"/>
     </w:rPr>
   </w:style>
   <w:style w:type="paragraph" w:styleId="Heading8">
-    <w:name w:val="heading 8"/>
+    <w:name w:val="Heading 8"/>
     <w:basedOn w:val="Normal"/>
     <w:next w:val="Normal"/>
     <w:link w:val="Heading8Char"/>
@@ -2113,22 +3080,22 @@
     <w:semiHidden/>
     <w:unhideWhenUsed/>
     <w:qFormat/>
-    <w:rsid w:val="003B702C"/>
+    <w:rsid w:val="003b702c"/>
     <w:pPr>
-      <w:keepNext/>
+      <w:keepNext w:val="true"/>
       <w:keepLines/>
-      <w:spacing w:after="0"/>
+      <w:spacing w:before="0" w:after="0"/>
       <w:outlineLvl w:val="7"/>
     </w:pPr>
     <w:rPr>
-      <w:rFonts w:eastAsiaTheme="majorEastAsia" w:cstheme="majorBidi"/>
+      <w:rFonts w:eastAsia="" w:cs="" w:cstheme="majorBidi" w:eastAsiaTheme="majorEastAsia"/>
       <w:i/>
       <w:iCs/>
-      <w:color w:val="272727" w:themeColor="text1" w:themeTint="D8"/>
+      <w:color w:val="272727" w:themeColor="text1" w:themeTint="d8"/>
     </w:rPr>
   </w:style>
   <w:style w:type="paragraph" w:styleId="Heading9">
-    <w:name w:val="heading 9"/>
+    <w:name w:val="Heading 9"/>
     <w:basedOn w:val="Normal"/>
     <w:next w:val="Normal"/>
     <w:link w:val="Heading9Char"/>
@@ -2136,214 +3103,195 @@
     <w:semiHidden/>
     <w:unhideWhenUsed/>
     <w:qFormat/>
-    <w:rsid w:val="003B702C"/>
+    <w:rsid w:val="003b702c"/>
     <w:pPr>
-      <w:keepNext/>
+      <w:keepNext w:val="true"/>
       <w:keepLines/>
-      <w:spacing w:after="0"/>
+      <w:spacing w:before="0" w:after="0"/>
       <w:outlineLvl w:val="8"/>
     </w:pPr>
     <w:rPr>
-      <w:rFonts w:eastAsiaTheme="majorEastAsia" w:cstheme="majorBidi"/>
-      <w:color w:val="272727" w:themeColor="text1" w:themeTint="D8"/>
+      <w:rFonts w:eastAsia="" w:cs="" w:cstheme="majorBidi" w:eastAsiaTheme="majorEastAsia"/>
+      <w:color w:val="272727" w:themeColor="text1" w:themeTint="d8"/>
     </w:rPr>
   </w:style>
-  <w:style w:type="character" w:default="1" w:styleId="DefaultParagraphFont">
+  <w:style w:type="character" w:styleId="DefaultParagraphFont" w:default="1">
     <w:name w:val="Default Paragraph Font"/>
     <w:uiPriority w:val="1"/>
     <w:semiHidden/>
     <w:unhideWhenUsed/>
-  </w:style>
-  <w:style w:type="table" w:default="1" w:styleId="TableNormal">
-    <w:name w:val="Normal Table"/>
-    <w:uiPriority w:val="99"/>
-    <w:semiHidden/>
-    <w:unhideWhenUsed/>
-    <w:tblPr>
-      <w:tblInd w:w="0" w:type="dxa"/>
-      <w:tblCellMar>
-        <w:top w:w="0" w:type="dxa"/>
-        <w:left w:w="108" w:type="dxa"/>
-        <w:bottom w:w="0" w:type="dxa"/>
-        <w:right w:w="108" w:type="dxa"/>
-      </w:tblCellMar>
-    </w:tblPr>
-  </w:style>
-  <w:style w:type="numbering" w:default="1" w:styleId="NoList">
-    <w:name w:val="No List"/>
-    <w:uiPriority w:val="99"/>
-    <w:semiHidden/>
-    <w:unhideWhenUsed/>
-  </w:style>
-  <w:style w:type="character" w:customStyle="1" w:styleId="Heading1Char">
+    <w:qFormat/>
+    <w:rPr/>
+  </w:style>
+  <w:style w:type="character" w:styleId="Heading1Char" w:customStyle="1">
     <w:name w:val="Heading 1 Char"/>
     <w:basedOn w:val="DefaultParagraphFont"/>
     <w:link w:val="Heading1"/>
     <w:uiPriority w:val="9"/>
     <w:qFormat/>
-    <w:rsid w:val="003B702C"/>
+    <w:rsid w:val="003b702c"/>
     <w:rPr>
-      <w:rFonts w:asciiTheme="majorHAnsi" w:eastAsiaTheme="majorEastAsia" w:hAnsiTheme="majorHAnsi" w:cstheme="majorBidi"/>
-      <w:color w:val="0F4761" w:themeColor="accent1" w:themeShade="BF"/>
+      <w:rFonts w:ascii="Aptos Display" w:hAnsi="Aptos Display" w:eastAsia="" w:cs="" w:asciiTheme="majorHAnsi" w:cstheme="majorBidi" w:eastAsiaTheme="majorEastAsia" w:hAnsiTheme="majorHAnsi"/>
+      <w:color w:val="0F4761" w:themeColor="accent1" w:themeShade="bf"/>
       <w:sz w:val="40"/>
       <w:szCs w:val="40"/>
     </w:rPr>
   </w:style>
-  <w:style w:type="character" w:customStyle="1" w:styleId="Heading2Char">
+  <w:style w:type="character" w:styleId="Heading2Char" w:customStyle="1">
     <w:name w:val="Heading 2 Char"/>
     <w:basedOn w:val="DefaultParagraphFont"/>
     <w:link w:val="Heading2"/>
     <w:uiPriority w:val="9"/>
     <w:semiHidden/>
     <w:qFormat/>
-    <w:rsid w:val="003B702C"/>
+    <w:rsid w:val="003b702c"/>
     <w:rPr>
-      <w:rFonts w:asciiTheme="majorHAnsi" w:eastAsiaTheme="majorEastAsia" w:hAnsiTheme="majorHAnsi" w:cstheme="majorBidi"/>
-      <w:color w:val="0F4761" w:themeColor="accent1" w:themeShade="BF"/>
+      <w:rFonts w:ascii="Aptos Display" w:hAnsi="Aptos Display" w:eastAsia="" w:cs="" w:asciiTheme="majorHAnsi" w:cstheme="majorBidi" w:eastAsiaTheme="majorEastAsia" w:hAnsiTheme="majorHAnsi"/>
+      <w:color w:val="0F4761" w:themeColor="accent1" w:themeShade="bf"/>
       <w:sz w:val="32"/>
       <w:szCs w:val="32"/>
     </w:rPr>
   </w:style>
-  <w:style w:type="character" w:customStyle="1" w:styleId="Heading3Char">
+  <w:style w:type="character" w:styleId="Heading3Char" w:customStyle="1">
     <w:name w:val="Heading 3 Char"/>
     <w:basedOn w:val="DefaultParagraphFont"/>
     <w:link w:val="Heading3"/>
     <w:uiPriority w:val="9"/>
     <w:semiHidden/>
     <w:qFormat/>
-    <w:rsid w:val="003B702C"/>
+    <w:rsid w:val="003b702c"/>
     <w:rPr>
-      <w:rFonts w:eastAsiaTheme="majorEastAsia" w:cstheme="majorBidi"/>
-      <w:color w:val="0F4761" w:themeColor="accent1" w:themeShade="BF"/>
+      <w:rFonts w:eastAsia="" w:cs="" w:cstheme="majorBidi" w:eastAsiaTheme="majorEastAsia"/>
+      <w:color w:val="0F4761" w:themeColor="accent1" w:themeShade="bf"/>
       <w:sz w:val="28"/>
       <w:szCs w:val="28"/>
     </w:rPr>
   </w:style>
-  <w:style w:type="character" w:customStyle="1" w:styleId="Heading4Char">
+  <w:style w:type="character" w:styleId="Heading4Char" w:customStyle="1">
     <w:name w:val="Heading 4 Char"/>
     <w:basedOn w:val="DefaultParagraphFont"/>
     <w:link w:val="Heading4"/>
     <w:uiPriority w:val="9"/>
     <w:semiHidden/>
     <w:qFormat/>
-    <w:rsid w:val="003B702C"/>
+    <w:rsid w:val="003b702c"/>
     <w:rPr>
-      <w:rFonts w:eastAsiaTheme="majorEastAsia" w:cstheme="majorBidi"/>
+      <w:rFonts w:eastAsia="" w:cs="" w:cstheme="majorBidi" w:eastAsiaTheme="majorEastAsia"/>
       <w:i/>
       <w:iCs/>
-      <w:color w:val="0F4761" w:themeColor="accent1" w:themeShade="BF"/>
+      <w:color w:val="0F4761" w:themeColor="accent1" w:themeShade="bf"/>
     </w:rPr>
   </w:style>
-  <w:style w:type="character" w:customStyle="1" w:styleId="Heading5Char">
+  <w:style w:type="character" w:styleId="Heading5Char" w:customStyle="1">
     <w:name w:val="Heading 5 Char"/>
     <w:basedOn w:val="DefaultParagraphFont"/>
     <w:link w:val="Heading5"/>
     <w:uiPriority w:val="9"/>
     <w:semiHidden/>
     <w:qFormat/>
-    <w:rsid w:val="003B702C"/>
+    <w:rsid w:val="003b702c"/>
     <w:rPr>
-      <w:rFonts w:eastAsiaTheme="majorEastAsia" w:cstheme="majorBidi"/>
-      <w:color w:val="0F4761" w:themeColor="accent1" w:themeShade="BF"/>
+      <w:rFonts w:eastAsia="" w:cs="" w:cstheme="majorBidi" w:eastAsiaTheme="majorEastAsia"/>
+      <w:color w:val="0F4761" w:themeColor="accent1" w:themeShade="bf"/>
     </w:rPr>
   </w:style>
-  <w:style w:type="character" w:customStyle="1" w:styleId="Heading6Char">
+  <w:style w:type="character" w:styleId="Heading6Char" w:customStyle="1">
     <w:name w:val="Heading 6 Char"/>
     <w:basedOn w:val="DefaultParagraphFont"/>
     <w:link w:val="Heading6"/>
     <w:uiPriority w:val="9"/>
     <w:semiHidden/>
     <w:qFormat/>
-    <w:rsid w:val="003B702C"/>
+    <w:rsid w:val="003b702c"/>
     <w:rPr>
-      <w:rFonts w:eastAsiaTheme="majorEastAsia" w:cstheme="majorBidi"/>
+      <w:rFonts w:eastAsia="" w:cs="" w:cstheme="majorBidi" w:eastAsiaTheme="majorEastAsia"/>
       <w:i/>
       <w:iCs/>
-      <w:color w:val="595959" w:themeColor="text1" w:themeTint="A6"/>
+      <w:color w:val="595959" w:themeColor="text1" w:themeTint="a6"/>
     </w:rPr>
   </w:style>
-  <w:style w:type="character" w:customStyle="1" w:styleId="Heading7Char">
+  <w:style w:type="character" w:styleId="Heading7Char" w:customStyle="1">
     <w:name w:val="Heading 7 Char"/>
     <w:basedOn w:val="DefaultParagraphFont"/>
     <w:link w:val="Heading7"/>
     <w:uiPriority w:val="9"/>
     <w:semiHidden/>
     <w:qFormat/>
-    <w:rsid w:val="003B702C"/>
+    <w:rsid w:val="003b702c"/>
     <w:rPr>
-      <w:rFonts w:eastAsiaTheme="majorEastAsia" w:cstheme="majorBidi"/>
-      <w:color w:val="595959" w:themeColor="text1" w:themeTint="A6"/>
+      <w:rFonts w:eastAsia="" w:cs="" w:cstheme="majorBidi" w:eastAsiaTheme="majorEastAsia"/>
+      <w:color w:val="595959" w:themeColor="text1" w:themeTint="a6"/>
     </w:rPr>
   </w:style>
-  <w:style w:type="character" w:customStyle="1" w:styleId="Heading8Char">
+  <w:style w:type="character" w:styleId="Heading8Char" w:customStyle="1">
     <w:name w:val="Heading 8 Char"/>
     <w:basedOn w:val="DefaultParagraphFont"/>
     <w:link w:val="Heading8"/>
     <w:uiPriority w:val="9"/>
     <w:semiHidden/>
     <w:qFormat/>
-    <w:rsid w:val="003B702C"/>
+    <w:rsid w:val="003b702c"/>
     <w:rPr>
-      <w:rFonts w:eastAsiaTheme="majorEastAsia" w:cstheme="majorBidi"/>
+      <w:rFonts w:eastAsia="" w:cs="" w:cstheme="majorBidi" w:eastAsiaTheme="majorEastAsia"/>
       <w:i/>
       <w:iCs/>
-      <w:color w:val="272727" w:themeColor="text1" w:themeTint="D8"/>
+      <w:color w:val="272727" w:themeColor="text1" w:themeTint="d8"/>
     </w:rPr>
   </w:style>
-  <w:style w:type="character" w:customStyle="1" w:styleId="Heading9Char">
+  <w:style w:type="character" w:styleId="Heading9Char" w:customStyle="1">
     <w:name w:val="Heading 9 Char"/>
     <w:basedOn w:val="DefaultParagraphFont"/>
     <w:link w:val="Heading9"/>
     <w:uiPriority w:val="9"/>
     <w:semiHidden/>
     <w:qFormat/>
-    <w:rsid w:val="003B702C"/>
+    <w:rsid w:val="003b702c"/>
     <w:rPr>
-      <w:rFonts w:eastAsiaTheme="majorEastAsia" w:cstheme="majorBidi"/>
-      <w:color w:val="272727" w:themeColor="text1" w:themeTint="D8"/>
+      <w:rFonts w:eastAsia="" w:cs="" w:cstheme="majorBidi" w:eastAsiaTheme="majorEastAsia"/>
+      <w:color w:val="272727" w:themeColor="text1" w:themeTint="d8"/>
     </w:rPr>
   </w:style>
-  <w:style w:type="character" w:customStyle="1" w:styleId="TitleChar">
+  <w:style w:type="character" w:styleId="TitleChar" w:customStyle="1">
     <w:name w:val="Title Char"/>
     <w:basedOn w:val="DefaultParagraphFont"/>
     <w:link w:val="Title"/>
     <w:uiPriority w:val="10"/>
     <w:qFormat/>
-    <w:rsid w:val="003B702C"/>
+    <w:rsid w:val="003b702c"/>
     <w:rPr>
-      <w:rFonts w:asciiTheme="majorHAnsi" w:eastAsiaTheme="majorEastAsia" w:hAnsiTheme="majorHAnsi" w:cstheme="majorBidi"/>
+      <w:rFonts w:ascii="Aptos Display" w:hAnsi="Aptos Display" w:eastAsia="" w:cs="" w:asciiTheme="majorHAnsi" w:cstheme="majorBidi" w:eastAsiaTheme="majorEastAsia" w:hAnsiTheme="majorHAnsi"/>
       <w:spacing w:val="-10"/>
       <w:kern w:val="2"/>
       <w:sz w:val="56"/>
       <w:szCs w:val="56"/>
     </w:rPr>
   </w:style>
-  <w:style w:type="character" w:customStyle="1" w:styleId="SubtitleChar">
+  <w:style w:type="character" w:styleId="SubtitleChar" w:customStyle="1">
     <w:name w:val="Subtitle Char"/>
     <w:basedOn w:val="DefaultParagraphFont"/>
     <w:link w:val="Subtitle"/>
     <w:uiPriority w:val="11"/>
     <w:qFormat/>
-    <w:rsid w:val="003B702C"/>
+    <w:rsid w:val="003b702c"/>
     <w:rPr>
-      <w:rFonts w:eastAsiaTheme="majorEastAsia" w:cstheme="majorBidi"/>
-      <w:color w:val="595959" w:themeColor="text1" w:themeTint="A6"/>
+      <w:rFonts w:eastAsia="" w:cs="" w:cstheme="majorBidi" w:eastAsiaTheme="majorEastAsia"/>
+      <w:color w:val="595959" w:themeColor="text1" w:themeTint="a6"/>
       <w:spacing w:val="15"/>
       <w:sz w:val="28"/>
       <w:szCs w:val="28"/>
     </w:rPr>
   </w:style>
-  <w:style w:type="character" w:customStyle="1" w:styleId="QuoteChar">
+  <w:style w:type="character" w:styleId="QuoteChar" w:customStyle="1">
     <w:name w:val="Quote Char"/>
     <w:basedOn w:val="DefaultParagraphFont"/>
     <w:link w:val="Quote"/>
     <w:uiPriority w:val="29"/>
     <w:qFormat/>
-    <w:rsid w:val="003B702C"/>
+    <w:rsid w:val="003b702c"/>
     <w:rPr>
       <w:i/>
       <w:iCs/>
-      <w:color w:val="404040" w:themeColor="text1" w:themeTint="BF"/>
+      <w:color w:val="404040" w:themeColor="text1" w:themeTint="bf"/>
     </w:rPr>
   </w:style>
   <w:style w:type="character" w:styleId="IntenseEmphasis">
@@ -2351,24 +3299,24 @@
     <w:basedOn w:val="DefaultParagraphFont"/>
     <w:uiPriority w:val="21"/>
     <w:qFormat/>
-    <w:rsid w:val="003B702C"/>
+    <w:rsid w:val="003b702c"/>
     <w:rPr>
       <w:i/>
       <w:iCs/>
-      <w:color w:val="0F4761" w:themeColor="accent1" w:themeShade="BF"/>
+      <w:color w:val="0F4761" w:themeColor="accent1" w:themeShade="bf"/>
     </w:rPr>
   </w:style>
-  <w:style w:type="character" w:customStyle="1" w:styleId="IntenseQuoteChar">
+  <w:style w:type="character" w:styleId="IntenseQuoteChar" w:customStyle="1">
     <w:name w:val="Intense Quote Char"/>
     <w:basedOn w:val="DefaultParagraphFont"/>
     <w:link w:val="IntenseQuote"/>
     <w:uiPriority w:val="30"/>
     <w:qFormat/>
-    <w:rsid w:val="003B702C"/>
+    <w:rsid w:val="003b702c"/>
     <w:rPr>
       <w:i/>
       <w:iCs/>
-      <w:color w:val="0F4761" w:themeColor="accent1" w:themeShade="BF"/>
+      <w:color w:val="0F4761" w:themeColor="accent1" w:themeShade="bf"/>
     </w:rPr>
   </w:style>
   <w:style w:type="character" w:styleId="IntenseReference">
@@ -2376,16 +3324,16 @@
     <w:basedOn w:val="DefaultParagraphFont"/>
     <w:uiPriority w:val="32"/>
     <w:qFormat/>
-    <w:rsid w:val="003B702C"/>
+    <w:rsid w:val="003b702c"/>
     <w:rPr>
       <w:b/>
       <w:bCs/>
       <w:smallCaps/>
-      <w:color w:val="0F4761" w:themeColor="accent1" w:themeShade="BF"/>
+      <w:color w:val="0F4761" w:themeColor="accent1" w:themeShade="bf"/>
       <w:spacing w:val="5"/>
     </w:rPr>
   </w:style>
-  <w:style w:type="character" w:customStyle="1" w:styleId="StrongEmphasis">
+  <w:style w:type="character" w:styleId="StrongEmphasis" w:customStyle="1">
     <w:name w:val="Strong Emphasis"/>
     <w:qFormat/>
     <w:rPr>
@@ -2393,47 +3341,77 @@
       <w:bCs/>
     </w:rPr>
   </w:style>
-  <w:style w:type="character" w:customStyle="1" w:styleId="Bullets">
+  <w:style w:type="character" w:styleId="Bullets" w:customStyle="1">
     <w:name w:val="Bullets"/>
     <w:qFormat/>
     <w:rPr>
-      <w:rFonts w:ascii="OpenSymbol" w:eastAsia="OpenSymbol" w:hAnsi="OpenSymbol" w:cs="OpenSymbol"/>
+      <w:rFonts w:ascii="OpenSymbol" w:hAnsi="OpenSymbol" w:eastAsia="OpenSymbol" w:cs="OpenSymbol"/>
     </w:rPr>
   </w:style>
-  <w:style w:type="character" w:customStyle="1" w:styleId="NumberingSymbols">
+  <w:style w:type="character" w:styleId="NumberingSymbols" w:customStyle="1">
     <w:name w:val="Numbering Symbols"/>
     <w:qFormat/>
-  </w:style>
-  <w:style w:type="paragraph" w:customStyle="1" w:styleId="Heading">
+    <w:rPr/>
+  </w:style>
+  <w:style w:type="paragraph" w:styleId="Heading" w:customStyle="1">
     <w:name w:val="Heading"/>
     <w:basedOn w:val="Normal"/>
-    <w:next w:val="BodyText"/>
+    <w:next w:val="TextBody"/>
     <w:qFormat/>
     <w:pPr>
-      <w:keepNext/>
+      <w:keepNext w:val="true"/>
       <w:spacing w:before="240" w:after="120"/>
     </w:pPr>
     <w:rPr>
-      <w:rFonts w:ascii="Liberation Sans" w:eastAsia="Noto Sans CJK SC" w:hAnsi="Liberation Sans" w:cs="Lohit Devanagari"/>
+      <w:rFonts w:ascii="Liberation Sans" w:hAnsi="Liberation Sans" w:eastAsia="Noto Sans CJK SC" w:cs="Lohit Devanagari"/>
       <w:sz w:val="28"/>
       <w:szCs w:val="28"/>
     </w:rPr>
   </w:style>
-  <w:style w:type="paragraph" w:styleId="BodyText">
+  <w:style w:type="paragraph" w:styleId="TextBody">
     <w:name w:val="Body Text"/>
     <w:basedOn w:val="Normal"/>
     <w:pPr>
-      <w:spacing w:after="140" w:line="276" w:lineRule="auto"/>
+      <w:spacing w:lineRule="auto" w:line="276" w:before="0" w:after="140"/>
     </w:pPr>
+    <w:rPr/>
   </w:style>
   <w:style w:type="paragraph" w:styleId="List">
     <w:name w:val="List"/>
-    <w:basedOn w:val="BodyText"/>
+    <w:basedOn w:val="TextBody"/>
+    <w:pPr/>
     <w:rPr>
       <w:rFonts w:cs="Lohit Devanagari"/>
     </w:rPr>
   </w:style>
   <w:style w:type="paragraph" w:styleId="Caption">
+    <w:name w:val="Caption"/>
+    <w:basedOn w:val="Normal"/>
+    <w:qFormat/>
+    <w:pPr>
+      <w:suppressLineNumbers/>
+      <w:spacing w:before="120" w:after="120"/>
+    </w:pPr>
+    <w:rPr>
+      <w:rFonts w:cs="Lohit Devanagari"/>
+      <w:i/>
+      <w:iCs/>
+      <w:sz w:val="24"/>
+      <w:szCs w:val="24"/>
+    </w:rPr>
+  </w:style>
+  <w:style w:type="paragraph" w:styleId="Index" w:customStyle="1">
+    <w:name w:val="Index"/>
+    <w:basedOn w:val="Normal"/>
+    <w:qFormat/>
+    <w:pPr>
+      <w:suppressLineNumbers/>
+    </w:pPr>
+    <w:rPr>
+      <w:rFonts w:cs="Lohit Devanagari"/>
+    </w:rPr>
+  </w:style>
+  <w:style w:type="paragraph" w:styleId="Caption1">
     <w:name w:val="caption"/>
     <w:basedOn w:val="Normal"/>
     <w:qFormat/>
@@ -2449,17 +3427,6 @@
       <w:szCs w:val="24"/>
     </w:rPr>
   </w:style>
-  <w:style w:type="paragraph" w:customStyle="1" w:styleId="Index">
-    <w:name w:val="Index"/>
-    <w:basedOn w:val="Normal"/>
-    <w:qFormat/>
-    <w:pPr>
-      <w:suppressLineNumbers/>
-    </w:pPr>
-    <w:rPr>
-      <w:rFonts w:cs="Lohit Devanagari"/>
-    </w:rPr>
-  </w:style>
   <w:style w:type="paragraph" w:styleId="Title">
     <w:name w:val="Title"/>
     <w:basedOn w:val="Normal"/>
@@ -2467,13 +3434,13 @@
     <w:link w:val="TitleChar"/>
     <w:uiPriority w:val="10"/>
     <w:qFormat/>
-    <w:rsid w:val="003B702C"/>
+    <w:rsid w:val="003b702c"/>
     <w:pPr>
-      <w:spacing w:after="80" w:line="240" w:lineRule="auto"/>
+      <w:spacing w:lineRule="auto" w:line="240" w:before="0" w:after="80"/>
       <w:contextualSpacing/>
     </w:pPr>
     <w:rPr>
-      <w:rFonts w:asciiTheme="majorHAnsi" w:eastAsiaTheme="majorEastAsia" w:hAnsiTheme="majorHAnsi" w:cstheme="majorBidi"/>
+      <w:rFonts w:ascii="Aptos Display" w:hAnsi="Aptos Display" w:eastAsia="" w:cs="" w:asciiTheme="majorHAnsi" w:cstheme="majorBidi" w:eastAsiaTheme="majorEastAsia" w:hAnsiTheme="majorHAnsi"/>
       <w:spacing w:val="-10"/>
       <w:sz w:val="56"/>
       <w:szCs w:val="56"/>
@@ -2486,10 +3453,11 @@
     <w:link w:val="SubtitleChar"/>
     <w:uiPriority w:val="11"/>
     <w:qFormat/>
-    <w:rsid w:val="003B702C"/>
+    <w:rsid w:val="003b702c"/>
+    <w:pPr/>
     <w:rPr>
-      <w:rFonts w:eastAsiaTheme="majorEastAsia" w:cstheme="majorBidi"/>
-      <w:color w:val="595959" w:themeColor="text1" w:themeTint="A6"/>
+      <w:rFonts w:eastAsia="" w:cs="" w:cstheme="majorBidi" w:eastAsiaTheme="majorEastAsia"/>
+      <w:color w:val="595959" w:themeColor="text1" w:themeTint="a6"/>
       <w:spacing w:val="15"/>
       <w:sz w:val="28"/>
       <w:szCs w:val="28"/>
@@ -2502,15 +3470,15 @@
     <w:link w:val="QuoteChar"/>
     <w:uiPriority w:val="29"/>
     <w:qFormat/>
-    <w:rsid w:val="003B702C"/>
+    <w:rsid w:val="003b702c"/>
     <w:pPr>
-      <w:spacing w:before="160"/>
+      <w:spacing w:before="160" w:after="160"/>
       <w:jc w:val="center"/>
     </w:pPr>
     <w:rPr>
       <w:i/>
       <w:iCs/>
-      <w:color w:val="404040" w:themeColor="text1" w:themeTint="BF"/>
+      <w:color w:val="404040" w:themeColor="text1" w:themeTint="bf"/>
     </w:rPr>
   </w:style>
   <w:style w:type="paragraph" w:styleId="ListParagraph">
@@ -2518,11 +3486,13 @@
     <w:basedOn w:val="Normal"/>
     <w:uiPriority w:val="34"/>
     <w:qFormat/>
-    <w:rsid w:val="003B702C"/>
+    <w:rsid w:val="003b702c"/>
     <w:pPr>
-      <w:ind w:left="720"/>
+      <w:spacing w:before="0" w:after="160"/>
+      <w:ind w:left="720" w:hanging="0"/>
       <w:contextualSpacing/>
     </w:pPr>
+    <w:rPr/>
   </w:style>
   <w:style w:type="paragraph" w:styleId="IntenseQuote">
     <w:name w:val="Intense Quote"/>
@@ -2531,21 +3501,42 @@
     <w:link w:val="IntenseQuoteChar"/>
     <w:uiPriority w:val="30"/>
     <w:qFormat/>
-    <w:rsid w:val="003B702C"/>
+    <w:rsid w:val="003b702c"/>
     <w:pPr>
       <w:pBdr>
         <w:top w:val="single" w:sz="4" w:space="10" w:color="0F4761"/>
         <w:bottom w:val="single" w:sz="4" w:space="10" w:color="0F4761"/>
       </w:pBdr>
       <w:spacing w:before="360" w:after="360"/>
-      <w:ind w:left="864" w:right="864"/>
+      <w:ind w:left="864" w:right="864" w:hanging="0"/>
       <w:jc w:val="center"/>
     </w:pPr>
     <w:rPr>
       <w:i/>
       <w:iCs/>
-      <w:color w:val="0F4761" w:themeColor="accent1" w:themeShade="BF"/>
+      <w:color w:val="0F4761" w:themeColor="accent1" w:themeShade="bf"/>
     </w:rPr>
+  </w:style>
+  <w:style w:type="numbering" w:styleId="NoList" w:default="1">
+    <w:name w:val="No List"/>
+    <w:uiPriority w:val="99"/>
+    <w:semiHidden/>
+    <w:unhideWhenUsed/>
+    <w:qFormat/>
+  </w:style>
+  <w:style w:type="table" w:default="1" w:styleId="TableNormal">
+    <w:name w:val="Normal Table"/>
+    <w:uiPriority w:val="99"/>
+    <w:semiHidden/>
+    <w:unhideWhenUsed/>
+    <w:tblPr>
+      <w:tblCellMar>
+        <w:top w:w="0" w:type="dxa"/>
+        <w:left w:w="108" w:type="dxa"/>
+        <w:bottom w:w="0" w:type="dxa"/>
+        <w:right w:w="108" w:type="dxa"/>
+      </w:tblCellMar>
+    </w:tblPr>
   </w:style>
 </w:styles>
 </file>

</xml_diff>